<commit_message>
power and electronics 2
</commit_message>
<xml_diff>
--- a/researches/Researchs/Electronics 2.docx
+++ b/researches/Researchs/Electronics 2.docx
@@ -49,7 +49,7 @@
                     <pic:cNvPicPr/>
                   </pic:nvPicPr>
                   <pic:blipFill>
-                    <a:blip r:embed="rId10" cstate="print">
+                    <a:blip r:embed="rId11" cstate="print">
                       <a:extLst>
                         <a:ext uri="{28A0092B-C50C-407E-A947-70E740481C1C}">
                           <a14:useLocalDpi xmlns:a14="http://schemas.microsoft.com/office/drawing/2010/main" val="0"/>
@@ -120,7 +120,7 @@
                     <pic:cNvPicPr/>
                   </pic:nvPicPr>
                   <pic:blipFill>
-                    <a:blip r:embed="rId11" cstate="print">
+                    <a:blip r:embed="rId12" cstate="print">
                       <a:extLst>
                         <a:ext uri="{28A0092B-C50C-407E-A947-70E740481C1C}">
                           <a14:useLocalDpi xmlns:a14="http://schemas.microsoft.com/office/drawing/2010/main" val="0"/>
@@ -644,10 +644,7 @@
               <w:t>:</w:t>
             </w:r>
             <w:r>
-              <w:t xml:space="preserve"> </w:t>
-            </w:r>
-            <w:r>
-              <w:t>Electronics (2)</w:t>
+              <w:t xml:space="preserve"> Electronics (2)</w:t>
             </w:r>
           </w:p>
         </w:tc>
@@ -1057,18 +1054,8 @@
                 <w:sz w:val="20"/>
                 <w:rtl/>
               </w:rPr>
-              <w:t>: أ.د./</w:t>
+              <w:t>: أ.د./ أحمد نبية راشد</w:t>
             </w:r>
-            <w:r>
-              <w:rPr>
-                <w:rFonts w:hint="cs"/>
-                <w:sz w:val="20"/>
-                <w:rtl/>
-              </w:rPr>
-              <w:t xml:space="preserve"> أحمد نبية راشد</w:t>
-            </w:r>
-            <w:bookmarkStart w:id="0" w:name="_GoBack"/>
-            <w:bookmarkEnd w:id="0"/>
           </w:p>
         </w:tc>
       </w:tr>
@@ -1114,26 +1101,6 @@
           <w:rFonts w:ascii="Symbol" w:hAnsi="Symbol"/>
           <w:sz w:val="28"/>
           <w:rtl/>
-        </w:rPr>
-      </w:pPr>
-    </w:p>
-    <w:p>
-      <w:pPr>
-        <w:pStyle w:val="BodyText"/>
-        <w:bidi/>
-        <w:rPr>
-          <w:rFonts w:ascii="Symbol" w:hAnsi="Symbol"/>
-          <w:sz w:val="28"/>
-        </w:rPr>
-      </w:pPr>
-    </w:p>
-    <w:p>
-      <w:pPr>
-        <w:pStyle w:val="BodyText"/>
-        <w:bidi/>
-        <w:rPr>
-          <w:rFonts w:ascii="Symbol" w:hAnsi="Symbol"/>
-          <w:sz w:val="28"/>
         </w:rPr>
       </w:pPr>
     </w:p>
@@ -1199,102 +1166,16 @@
           <w:rFonts w:asciiTheme="majorBidi" w:hAnsiTheme="majorBidi" w:cstheme="majorBidi"/>
           <w:sz w:val="28"/>
           <w:szCs w:val="28"/>
-          <w:rtl/>
-        </w:rPr>
-      </w:pPr>
-      <w:r>
-        <w:rPr>
-          <w:rFonts w:asciiTheme="majorBidi" w:hAnsiTheme="majorBidi" w:cstheme="majorBidi"/>
-          <w:sz w:val="28"/>
-          <w:szCs w:val="28"/>
-        </w:rPr>
-        <w:t>Write an abstract to the research project in this part. Write an abstract to the research project in this part.   ……………….</w:t>
-      </w:r>
-    </w:p>
-    <w:p>
-      <w:pPr>
-        <w:bidi/>
-        <w:spacing w:line="360" w:lineRule="auto"/>
-        <w:rPr>
-          <w:rFonts w:ascii="Times New Roman" w:hAnsi="Times New Roman" w:cs="Times New Roman"/>
-          <w:bCs/>
-          <w:color w:val="0D0D0D"/>
-          <w:sz w:val="28"/>
-          <w:szCs w:val="28"/>
-        </w:rPr>
-      </w:pPr>
-      <w:r>
-        <w:rPr>
-          <w:rFonts w:ascii="Times New Roman" w:hAnsi="Times New Roman" w:cs="Times New Roman" w:hint="cs"/>
-          <w:bCs/>
-          <w:color w:val="0000FF"/>
-          <w:sz w:val="28"/>
-          <w:szCs w:val="28"/>
-          <w:rtl/>
-        </w:rPr>
-        <w:t xml:space="preserve">ملخص البحث: </w:t>
-      </w:r>
-      <w:r>
-        <w:rPr>
-          <w:rFonts w:ascii="Times New Roman" w:hAnsi="Times New Roman" w:cs="Times New Roman"/>
-          <w:bCs/>
-          <w:color w:val="0D0D0D"/>
-          <w:sz w:val="28"/>
-          <w:szCs w:val="28"/>
-          <w:rtl/>
-        </w:rPr>
-        <w:t>يكتب ملخص البحث في سبعة أسطر تحتوي على 60 إلى 70 كلمة</w:t>
-      </w:r>
-    </w:p>
-    <w:p>
-      <w:pPr>
-        <w:spacing w:line="360" w:lineRule="auto"/>
-        <w:rPr>
-          <w:rFonts w:asciiTheme="majorBidi" w:hAnsiTheme="majorBidi" w:cstheme="majorBidi"/>
-          <w:sz w:val="28"/>
-          <w:szCs w:val="28"/>
-        </w:rPr>
-      </w:pPr>
-    </w:p>
-    <w:p>
-      <w:pPr>
-        <w:spacing w:line="360" w:lineRule="auto"/>
-        <w:rPr>
-          <w:rFonts w:asciiTheme="majorBidi" w:hAnsiTheme="majorBidi" w:cstheme="majorBidi"/>
-          <w:sz w:val="28"/>
-          <w:szCs w:val="28"/>
-        </w:rPr>
-      </w:pPr>
-    </w:p>
-    <w:p>
-      <w:pPr>
-        <w:spacing w:line="360" w:lineRule="auto"/>
-        <w:rPr>
-          <w:rFonts w:asciiTheme="majorBidi" w:hAnsiTheme="majorBidi" w:cstheme="majorBidi"/>
-          <w:sz w:val="28"/>
-          <w:szCs w:val="28"/>
-        </w:rPr>
-      </w:pPr>
-    </w:p>
-    <w:p>
-      <w:pPr>
-        <w:spacing w:line="360" w:lineRule="auto"/>
-        <w:rPr>
-          <w:rFonts w:asciiTheme="majorBidi" w:hAnsiTheme="majorBidi" w:cstheme="majorBidi"/>
-          <w:sz w:val="28"/>
-          <w:szCs w:val="28"/>
-        </w:rPr>
-      </w:pPr>
-    </w:p>
-    <w:p>
-      <w:pPr>
-        <w:spacing w:line="360" w:lineRule="auto"/>
-        <w:rPr>
-          <w:rFonts w:asciiTheme="majorBidi" w:hAnsiTheme="majorBidi" w:cstheme="majorBidi"/>
-          <w:sz w:val="28"/>
-          <w:szCs w:val="28"/>
-        </w:rPr>
-      </w:pPr>
+        </w:rPr>
+      </w:pPr>
+      <w:r>
+        <w:rPr>
+          <w:rFonts w:asciiTheme="majorBidi" w:hAnsiTheme="majorBidi" w:cstheme="majorBidi"/>
+          <w:sz w:val="28"/>
+          <w:szCs w:val="28"/>
+        </w:rPr>
+        <w:t>A transistor is a semiconductor device used to amplify or switch electronic signals and electrical power. It is composed of semiconductor material usually with at least three terminals for connection to an external circuit. A voltage or current applied to one pair of the transistor's terminals controls the current through another pair of terminals. Because the controlled (output) power can be higher than the controlling (input) power, a transistor can amplify a signal.</w:t>
+      </w:r>
     </w:p>
     <w:p>
       <w:pPr>
@@ -1331,61 +1212,818 @@
           <w:szCs w:val="28"/>
         </w:rPr>
       </w:pPr>
-    </w:p>
-    <w:p>
-      <w:pPr>
+      <w:r>
+        <w:rPr>
+          <w:noProof/>
+        </w:rPr>
+        <w:drawing>
+          <wp:anchor distT="0" distB="0" distL="114300" distR="114300" simplePos="0" relativeHeight="251654656" behindDoc="0" locked="0" layoutInCell="1" allowOverlap="1" wp14:anchorId="32E81915" wp14:editId="14CFBB4D">
+            <wp:simplePos x="0" y="0"/>
+            <wp:positionH relativeFrom="column">
+              <wp:posOffset>5519536</wp:posOffset>
+            </wp:positionH>
+            <wp:positionV relativeFrom="paragraph">
+              <wp:posOffset>2151380</wp:posOffset>
+            </wp:positionV>
+            <wp:extent cx="996950" cy="1662430"/>
+            <wp:effectExtent l="0" t="0" r="0" b="0"/>
+            <wp:wrapSquare wrapText="bothSides"/>
+            <wp:docPr id="2" name="Picture 2" descr="bipolar transistor"/>
+            <wp:cNvGraphicFramePr>
+              <a:graphicFrameLocks xmlns:a="http://schemas.openxmlformats.org/drawingml/2006/main" noChangeAspect="1"/>
+            </wp:cNvGraphicFramePr>
+            <a:graphic xmlns:a="http://schemas.openxmlformats.org/drawingml/2006/main">
+              <a:graphicData uri="http://schemas.openxmlformats.org/drawingml/2006/picture">
+                <pic:pic xmlns:pic="http://schemas.openxmlformats.org/drawingml/2006/picture">
+                  <pic:nvPicPr>
+                    <pic:cNvPr id="0" name="Picture 1" descr="bipolar transistor"/>
+                    <pic:cNvPicPr>
+                      <a:picLocks noChangeAspect="1" noChangeArrowheads="1"/>
+                    </pic:cNvPicPr>
+                  </pic:nvPicPr>
+                  <pic:blipFill>
+                    <a:blip r:embed="rId13">
+                      <a:extLst>
+                        <a:ext uri="{28A0092B-C50C-407E-A947-70E740481C1C}">
+                          <a14:useLocalDpi xmlns:a14="http://schemas.microsoft.com/office/drawing/2010/main" val="0"/>
+                        </a:ext>
+                      </a:extLst>
+                    </a:blip>
+                    <a:srcRect/>
+                    <a:stretch>
+                      <a:fillRect/>
+                    </a:stretch>
+                  </pic:blipFill>
+                  <pic:spPr bwMode="auto">
+                    <a:xfrm>
+                      <a:off x="0" y="0"/>
+                      <a:ext cx="996950" cy="1662430"/>
+                    </a:xfrm>
+                    <a:prstGeom prst="rect">
+                      <a:avLst/>
+                    </a:prstGeom>
+                    <a:noFill/>
+                    <a:ln>
+                      <a:noFill/>
+                    </a:ln>
+                  </pic:spPr>
+                </pic:pic>
+              </a:graphicData>
+            </a:graphic>
+            <wp14:sizeRelH relativeFrom="margin">
+              <wp14:pctWidth>0</wp14:pctWidth>
+            </wp14:sizeRelH>
+            <wp14:sizeRelV relativeFrom="margin">
+              <wp14:pctHeight>0</wp14:pctHeight>
+            </wp14:sizeRelV>
+          </wp:anchor>
+        </w:drawing>
+      </w:r>
+      <w:r>
+        <w:rPr>
+          <w:rFonts w:asciiTheme="majorBidi" w:hAnsiTheme="majorBidi" w:cstheme="majorBidi"/>
+          <w:sz w:val="28"/>
+          <w:szCs w:val="28"/>
+        </w:rPr>
+        <w:t xml:space="preserve">The Bipolar Junction Transistor </w:t>
+      </w:r>
+      <w:r>
+        <w:rPr>
+          <w:rFonts w:asciiTheme="majorBidi" w:hAnsiTheme="majorBidi" w:cstheme="majorBidi"/>
+          <w:sz w:val="28"/>
+          <w:szCs w:val="28"/>
+        </w:rPr>
+        <w:t xml:space="preserve">usually called BJT </w:t>
+      </w:r>
+      <w:r>
+        <w:rPr>
+          <w:rFonts w:asciiTheme="majorBidi" w:hAnsiTheme="majorBidi" w:cstheme="majorBidi"/>
+          <w:sz w:val="28"/>
+          <w:szCs w:val="28"/>
+        </w:rPr>
+        <w:t>is a semiconductor device which can be used for switching or amplification</w:t>
+      </w:r>
+      <w:r>
+        <w:rPr>
+          <w:rFonts w:asciiTheme="majorBidi" w:hAnsiTheme="majorBidi" w:cstheme="majorBidi"/>
+          <w:sz w:val="28"/>
+          <w:szCs w:val="28"/>
+        </w:rPr>
+        <w:t xml:space="preserve">. </w:t>
+      </w:r>
+      <w:r>
+        <w:rPr>
+          <w:rFonts w:asciiTheme="majorBidi" w:hAnsiTheme="majorBidi" w:cstheme="majorBidi"/>
+          <w:sz w:val="28"/>
+          <w:szCs w:val="28"/>
+        </w:rPr>
+        <w:t xml:space="preserve">If we </w:t>
+      </w:r>
+      <w:r>
+        <w:rPr>
+          <w:rFonts w:asciiTheme="majorBidi" w:hAnsiTheme="majorBidi" w:cstheme="majorBidi"/>
+          <w:sz w:val="28"/>
+          <w:szCs w:val="28"/>
+        </w:rPr>
+        <w:t>join</w:t>
+      </w:r>
+      <w:r>
+        <w:rPr>
+          <w:rFonts w:asciiTheme="majorBidi" w:hAnsiTheme="majorBidi" w:cstheme="majorBidi"/>
+          <w:sz w:val="28"/>
+          <w:szCs w:val="28"/>
+        </w:rPr>
+        <w:t xml:space="preserve"> two diodes back-to-back, this will give us two PN-junctions shar</w:t>
+      </w:r>
+      <w:r>
+        <w:rPr>
+          <w:rFonts w:asciiTheme="majorBidi" w:hAnsiTheme="majorBidi" w:cstheme="majorBidi"/>
+          <w:sz w:val="28"/>
+          <w:szCs w:val="28"/>
+        </w:rPr>
+        <w:t>ing</w:t>
+      </w:r>
+      <w:r>
+        <w:rPr>
+          <w:rFonts w:asciiTheme="majorBidi" w:hAnsiTheme="majorBidi" w:cstheme="majorBidi"/>
+          <w:sz w:val="28"/>
+          <w:szCs w:val="28"/>
+        </w:rPr>
+        <w:t xml:space="preserve"> a common P or N terminal. The fusion of these two diodes produces a </w:t>
+      </w:r>
+      <w:r>
+        <w:rPr>
+          <w:rFonts w:asciiTheme="majorBidi" w:hAnsiTheme="majorBidi" w:cstheme="majorBidi"/>
+          <w:sz w:val="28"/>
+          <w:szCs w:val="28"/>
+        </w:rPr>
+        <w:t>three-layer</w:t>
+      </w:r>
+      <w:r>
+        <w:rPr>
+          <w:rFonts w:asciiTheme="majorBidi" w:hAnsiTheme="majorBidi" w:cstheme="majorBidi"/>
+          <w:sz w:val="28"/>
+          <w:szCs w:val="28"/>
+        </w:rPr>
+        <w:t>, two junction, three</w:t>
+      </w:r>
+      <w:r>
+        <w:rPr>
+          <w:rFonts w:asciiTheme="majorBidi" w:hAnsiTheme="majorBidi" w:cstheme="majorBidi"/>
+          <w:sz w:val="28"/>
+          <w:szCs w:val="28"/>
+        </w:rPr>
+        <w:t>-</w:t>
+      </w:r>
+      <w:r>
+        <w:rPr>
+          <w:rFonts w:asciiTheme="majorBidi" w:hAnsiTheme="majorBidi" w:cstheme="majorBidi"/>
+          <w:sz w:val="28"/>
+          <w:szCs w:val="28"/>
+        </w:rPr>
+        <w:t>terminal device forming the basis of a Bipolar Junction Transistor.</w:t>
+      </w:r>
+      <w:r>
+        <w:rPr>
+          <w:rFonts w:asciiTheme="majorBidi" w:hAnsiTheme="majorBidi" w:cstheme="majorBidi"/>
+          <w:sz w:val="28"/>
+          <w:szCs w:val="28"/>
+        </w:rPr>
+        <w:t xml:space="preserve"> </w:t>
+      </w:r>
+      <w:r>
+        <w:rPr>
+          <w:rFonts w:asciiTheme="majorBidi" w:hAnsiTheme="majorBidi" w:cstheme="majorBidi"/>
+          <w:sz w:val="28"/>
+          <w:szCs w:val="28"/>
+        </w:rPr>
+        <w:t>Th</w:t>
+      </w:r>
+      <w:r>
+        <w:rPr>
+          <w:rFonts w:asciiTheme="majorBidi" w:hAnsiTheme="majorBidi" w:cstheme="majorBidi"/>
+          <w:sz w:val="28"/>
+          <w:szCs w:val="28"/>
+        </w:rPr>
+        <w:t>e</w:t>
+      </w:r>
+      <w:r>
+        <w:rPr>
+          <w:rFonts w:asciiTheme="majorBidi" w:hAnsiTheme="majorBidi" w:cstheme="majorBidi"/>
+          <w:sz w:val="28"/>
+          <w:szCs w:val="28"/>
+        </w:rPr>
+        <w:t xml:space="preserve"> three terminals are labelled as the Emitter (E), the Base (B) and the Collector (C) respectively.</w:t>
+      </w:r>
+      <w:r>
+        <w:rPr>
+          <w:rFonts w:asciiTheme="majorBidi" w:hAnsiTheme="majorBidi" w:cstheme="majorBidi"/>
+          <w:sz w:val="28"/>
+          <w:szCs w:val="28"/>
+        </w:rPr>
+        <w:t xml:space="preserve"> </w:t>
+      </w:r>
+      <w:r>
+        <w:rPr>
+          <w:rFonts w:asciiTheme="majorBidi" w:hAnsiTheme="majorBidi" w:cstheme="majorBidi"/>
+          <w:sz w:val="28"/>
+          <w:szCs w:val="28"/>
+        </w:rPr>
+        <w:t>Transistors are made from different</w:t>
+      </w:r>
+      <w:r>
+        <w:rPr>
+          <w:rFonts w:asciiTheme="majorBidi" w:hAnsiTheme="majorBidi" w:cstheme="majorBidi"/>
+          <w:sz w:val="28"/>
+          <w:szCs w:val="28"/>
+        </w:rPr>
+        <w:t xml:space="preserve"> </w:t>
+      </w:r>
+      <w:r>
+        <w:rPr>
+          <w:rFonts w:asciiTheme="majorBidi" w:hAnsiTheme="majorBidi" w:cstheme="majorBidi"/>
+          <w:sz w:val="28"/>
+          <w:szCs w:val="28"/>
+        </w:rPr>
+        <w:t>semiconductor materials that can act as either an insulator or a conductor by the application of a small signal voltage. The transistor’s ability to change between these two states enables it to have two basic functions: “switching” (digital) or “amplification” (analog). Th</w:t>
+      </w:r>
+      <w:r>
+        <w:rPr>
+          <w:rFonts w:asciiTheme="majorBidi" w:hAnsiTheme="majorBidi" w:cstheme="majorBidi"/>
+          <w:sz w:val="28"/>
+          <w:szCs w:val="28"/>
+        </w:rPr>
+        <w:t>us,</w:t>
+      </w:r>
+      <w:r>
+        <w:rPr>
+          <w:rFonts w:asciiTheme="majorBidi" w:hAnsiTheme="majorBidi" w:cstheme="majorBidi"/>
+          <w:sz w:val="28"/>
+          <w:szCs w:val="28"/>
+        </w:rPr>
+        <w:t xml:space="preserve"> </w:t>
+      </w:r>
+      <w:r>
+        <w:rPr>
+          <w:rFonts w:asciiTheme="majorBidi" w:hAnsiTheme="majorBidi" w:cstheme="majorBidi"/>
+          <w:sz w:val="28"/>
+          <w:szCs w:val="28"/>
+        </w:rPr>
+        <w:t xml:space="preserve">BJTs </w:t>
+      </w:r>
+      <w:r>
+        <w:rPr>
+          <w:rFonts w:asciiTheme="majorBidi" w:hAnsiTheme="majorBidi" w:cstheme="majorBidi"/>
+          <w:sz w:val="28"/>
+          <w:szCs w:val="28"/>
+        </w:rPr>
+        <w:t>can</w:t>
+      </w:r>
+      <w:r>
+        <w:rPr>
+          <w:rFonts w:asciiTheme="majorBidi" w:hAnsiTheme="majorBidi" w:cstheme="majorBidi"/>
+          <w:sz w:val="28"/>
+          <w:szCs w:val="28"/>
+        </w:rPr>
+        <w:t xml:space="preserve"> operate within three different regions:</w:t>
+      </w:r>
+    </w:p>
+    <w:p>
+      <w:pPr>
+        <w:pStyle w:val="ListParagraph"/>
+        <w:numPr>
+          <w:ilvl w:val="0"/>
+          <w:numId w:val="2"/>
+        </w:numPr>
         <w:spacing w:line="360" w:lineRule="auto"/>
         <w:rPr>
           <w:rFonts w:asciiTheme="majorBidi" w:hAnsiTheme="majorBidi" w:cstheme="majorBidi"/>
           <w:sz w:val="28"/>
           <w:szCs w:val="28"/>
-          <w:rtl/>
-        </w:rPr>
-      </w:pPr>
-      <w:r>
-        <w:rPr>
-          <w:rFonts w:asciiTheme="majorBidi" w:hAnsiTheme="majorBidi" w:cstheme="majorBidi"/>
-          <w:sz w:val="28"/>
-          <w:szCs w:val="28"/>
-        </w:rPr>
-        <w:t>Write an introduction to the research project in this part. Write an introduction to the research project in this part. Write an introduction to the research project in this part. Write an introduction to the research project in this part. ……………….</w:t>
-      </w:r>
-    </w:p>
-    <w:p>
-      <w:pPr>
-        <w:bidi/>
+        </w:rPr>
+      </w:pPr>
+      <w:r>
+        <w:rPr>
+          <w:rFonts w:asciiTheme="majorBidi" w:hAnsiTheme="majorBidi" w:cstheme="majorBidi"/>
+          <w:b/>
+          <w:bCs/>
+          <w:sz w:val="28"/>
+          <w:szCs w:val="28"/>
+        </w:rPr>
+        <w:t>Active Region</w:t>
+      </w:r>
+      <w:r>
+        <w:rPr>
+          <w:rFonts w:asciiTheme="majorBidi" w:hAnsiTheme="majorBidi" w:cstheme="majorBidi"/>
+          <w:sz w:val="28"/>
+          <w:szCs w:val="28"/>
+        </w:rPr>
+        <w:t xml:space="preserve">: </w:t>
+      </w:r>
+      <w:r>
+        <w:rPr>
+          <w:rFonts w:asciiTheme="majorBidi" w:hAnsiTheme="majorBidi" w:cstheme="majorBidi"/>
+          <w:sz w:val="28"/>
+          <w:szCs w:val="28"/>
+        </w:rPr>
+        <w:t>the transistor operates as an amplifier</w:t>
+      </w:r>
+      <w:r>
+        <w:rPr>
+          <w:rFonts w:asciiTheme="majorBidi" w:hAnsiTheme="majorBidi" w:cstheme="majorBidi"/>
+          <w:sz w:val="28"/>
+          <w:szCs w:val="28"/>
+        </w:rPr>
+        <w:t>,</w:t>
+      </w:r>
+      <w:r>
+        <w:rPr>
+          <w:rFonts w:asciiTheme="majorBidi" w:hAnsiTheme="majorBidi" w:cstheme="majorBidi"/>
+          <w:sz w:val="28"/>
+          <w:szCs w:val="28"/>
+        </w:rPr>
+        <w:t xml:space="preserve"> </w:t>
+      </w:r>
+      <m:oMath>
+        <m:sSub>
+          <m:sSubPr>
+            <m:ctrlPr>
+              <w:rPr>
+                <w:rFonts w:ascii="Cambria Math" w:hAnsi="Cambria Math" w:cstheme="majorBidi"/>
+                <w:i/>
+                <w:sz w:val="28"/>
+                <w:szCs w:val="28"/>
+              </w:rPr>
+            </m:ctrlPr>
+          </m:sSubPr>
+          <m:e>
+            <m:r>
+              <w:rPr>
+                <w:rFonts w:ascii="Cambria Math" w:hAnsi="Cambria Math" w:cstheme="majorBidi"/>
+                <w:sz w:val="28"/>
+                <w:szCs w:val="28"/>
+              </w:rPr>
+              <m:t>I</m:t>
+            </m:r>
+          </m:e>
+          <m:sub>
+            <m:r>
+              <w:rPr>
+                <w:rFonts w:ascii="Cambria Math" w:hAnsi="Cambria Math" w:cstheme="majorBidi"/>
+                <w:sz w:val="28"/>
+                <w:szCs w:val="28"/>
+              </w:rPr>
+              <m:t>c</m:t>
+            </m:r>
+          </m:sub>
+        </m:sSub>
+        <m:r>
+          <w:rPr>
+            <w:rFonts w:ascii="Cambria Math" w:hAnsi="Cambria Math" w:cstheme="majorBidi"/>
+            <w:sz w:val="28"/>
+            <w:szCs w:val="28"/>
+          </w:rPr>
+          <m:t xml:space="preserve"> =β</m:t>
+        </m:r>
+        <m:r>
+          <w:rPr>
+            <w:rFonts w:ascii="Cambria Math" w:hAnsi="Cambria Math" w:cstheme="majorBidi"/>
+            <w:sz w:val="28"/>
+            <w:szCs w:val="28"/>
+          </w:rPr>
+          <m:t>*</m:t>
+        </m:r>
+        <m:sSub>
+          <m:sSubPr>
+            <m:ctrlPr>
+              <w:rPr>
+                <w:rFonts w:ascii="Cambria Math" w:hAnsi="Cambria Math" w:cstheme="majorBidi"/>
+                <w:i/>
+                <w:sz w:val="28"/>
+                <w:szCs w:val="28"/>
+              </w:rPr>
+            </m:ctrlPr>
+          </m:sSubPr>
+          <m:e>
+            <m:r>
+              <w:rPr>
+                <w:rFonts w:ascii="Cambria Math" w:hAnsi="Cambria Math" w:cstheme="majorBidi"/>
+                <w:sz w:val="28"/>
+                <w:szCs w:val="28"/>
+              </w:rPr>
+              <m:t>I</m:t>
+            </m:r>
+          </m:e>
+          <m:sub>
+            <m:r>
+              <w:rPr>
+                <w:rFonts w:ascii="Cambria Math" w:hAnsi="Cambria Math" w:cstheme="majorBidi"/>
+                <w:sz w:val="28"/>
+                <w:szCs w:val="28"/>
+              </w:rPr>
+              <m:t>b</m:t>
+            </m:r>
+          </m:sub>
+        </m:sSub>
+      </m:oMath>
+    </w:p>
+    <w:p>
+      <w:pPr>
+        <w:pStyle w:val="ListParagraph"/>
+        <w:numPr>
+          <w:ilvl w:val="0"/>
+          <w:numId w:val="2"/>
+        </w:numPr>
         <w:spacing w:line="360" w:lineRule="auto"/>
         <w:rPr>
-          <w:rFonts w:ascii="Times New Roman" w:hAnsi="Times New Roman" w:cs="Times New Roman"/>
+          <w:rFonts w:asciiTheme="majorBidi" w:hAnsiTheme="majorBidi" w:cstheme="majorBidi"/>
+          <w:sz w:val="28"/>
+          <w:szCs w:val="28"/>
+        </w:rPr>
+      </w:pPr>
+      <w:r>
+        <w:rPr>
+          <w:noProof/>
+        </w:rPr>
+        <mc:AlternateContent>
+          <mc:Choice Requires="wps">
+            <w:drawing>
+              <wp:anchor distT="0" distB="0" distL="114300" distR="114300" simplePos="0" relativeHeight="251667968" behindDoc="0" locked="0" layoutInCell="1" allowOverlap="1" wp14:anchorId="25D0A751" wp14:editId="25CF5D19">
+                <wp:simplePos x="0" y="0"/>
+                <wp:positionH relativeFrom="column">
+                  <wp:posOffset>5426941</wp:posOffset>
+                </wp:positionH>
+                <wp:positionV relativeFrom="paragraph">
+                  <wp:posOffset>183573</wp:posOffset>
+                </wp:positionV>
+                <wp:extent cx="1143000" cy="635"/>
+                <wp:effectExtent l="0" t="0" r="0" b="0"/>
+                <wp:wrapSquare wrapText="bothSides"/>
+                <wp:docPr id="4" name="Text Box 4"/>
+                <wp:cNvGraphicFramePr/>
+                <a:graphic xmlns:a="http://schemas.openxmlformats.org/drawingml/2006/main">
+                  <a:graphicData uri="http://schemas.microsoft.com/office/word/2010/wordprocessingShape">
+                    <wps:wsp>
+                      <wps:cNvSpPr txBox="1"/>
+                      <wps:spPr>
+                        <a:xfrm>
+                          <a:off x="0" y="0"/>
+                          <a:ext cx="1143000" cy="635"/>
+                        </a:xfrm>
+                        <a:prstGeom prst="rect">
+                          <a:avLst/>
+                        </a:prstGeom>
+                        <a:solidFill>
+                          <a:prstClr val="white"/>
+                        </a:solidFill>
+                        <a:ln>
+                          <a:noFill/>
+                        </a:ln>
+                      </wps:spPr>
+                      <wps:txbx>
+                        <w:txbxContent>
+                          <w:p>
+                            <w:pPr>
+                              <w:pStyle w:val="Caption"/>
+                              <w:jc w:val="center"/>
+                              <w:rPr>
+                                <w:noProof/>
+                                <w:sz w:val="16"/>
+                                <w:szCs w:val="16"/>
+                              </w:rPr>
+                            </w:pPr>
+                            <w:r>
+                              <w:rPr>
+                                <w:noProof/>
+                                <w:sz w:val="16"/>
+                                <w:szCs w:val="16"/>
+                              </w:rPr>
+                              <w:t>Figure 2</w:t>
+                            </w:r>
+                            <w:r>
+                              <w:rPr>
+                                <w:rFonts w:asciiTheme="minorHAnsi" w:hAnsiTheme="minorHAnsi"/>
+                                <w:sz w:val="16"/>
+                                <w:szCs w:val="16"/>
+                              </w:rPr>
+                              <w:t>- A typical bipolar transistor</w:t>
+                            </w:r>
+                          </w:p>
+                        </w:txbxContent>
+                      </wps:txbx>
+                      <wps:bodyPr rot="0" spcFirstLastPara="0" vertOverflow="overflow" horzOverflow="overflow" vert="horz" wrap="square" lIns="0" tIns="0" rIns="0" bIns="0" numCol="1" spcCol="0" rtlCol="0" fromWordArt="0" anchor="t" anchorCtr="0" forceAA="0" compatLnSpc="1">
+                        <a:prstTxWarp prst="textNoShape">
+                          <a:avLst/>
+                        </a:prstTxWarp>
+                        <a:spAutoFit/>
+                      </wps:bodyPr>
+                    </wps:wsp>
+                  </a:graphicData>
+                </a:graphic>
+              </wp:anchor>
+            </w:drawing>
+          </mc:Choice>
+          <mc:Fallback>
+            <w:pict>
+              <v:shapetype w14:anchorId="25D0A751" id="_x0000_t202" coordsize="21600,21600" o:spt="202" path="m,l,21600r21600,l21600,xe">
+                <v:stroke joinstyle="miter"/>
+                <v:path gradientshapeok="t" o:connecttype="rect"/>
+              </v:shapetype>
+              <v:shape id="Text Box 4" o:spid="_x0000_s1026" type="#_x0000_t202" style="position:absolute;left:0;text-align:left;margin-left:427.3pt;margin-top:14.45pt;width:90pt;height:.05pt;z-index:251667968;visibility:visible;mso-wrap-style:square;mso-wrap-distance-left:9pt;mso-wrap-distance-top:0;mso-wrap-distance-right:9pt;mso-wrap-distance-bottom:0;mso-position-horizontal:absolute;mso-position-horizontal-relative:text;mso-position-vertical:absolute;mso-position-vertical-relative:text;v-text-anchor:top" o:gfxdata="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" stroked="f">
+                <v:textbox style="mso-fit-shape-to-text:t" inset="0,0,0,0">
+                  <w:txbxContent>
+                    <w:p>
+                      <w:pPr>
+                        <w:pStyle w:val="Caption"/>
+                        <w:jc w:val="center"/>
+                        <w:rPr>
+                          <w:noProof/>
+                          <w:sz w:val="16"/>
+                          <w:szCs w:val="16"/>
+                        </w:rPr>
+                      </w:pPr>
+                      <w:r>
+                        <w:rPr>
+                          <w:noProof/>
+                          <w:sz w:val="16"/>
+                          <w:szCs w:val="16"/>
+                        </w:rPr>
+                        <w:t>Figure 2</w:t>
+                      </w:r>
+                      <w:r>
+                        <w:rPr>
+                          <w:rFonts w:asciiTheme="minorHAnsi" w:hAnsiTheme="minorHAnsi"/>
+                          <w:sz w:val="16"/>
+                          <w:szCs w:val="16"/>
+                        </w:rPr>
+                        <w:t>- A typical bipolar transistor</w:t>
+                      </w:r>
+                    </w:p>
+                  </w:txbxContent>
+                </v:textbox>
+                <w10:wrap type="square"/>
+              </v:shape>
+            </w:pict>
+          </mc:Fallback>
+        </mc:AlternateContent>
+      </w:r>
+      <w:r>
+        <w:rPr>
+          <w:rFonts w:asciiTheme="majorBidi" w:hAnsiTheme="majorBidi" w:cstheme="majorBidi"/>
+          <w:b/>
           <w:bCs/>
-          <w:color w:val="0D0D0D"/>
-          <w:sz w:val="28"/>
-          <w:szCs w:val="28"/>
-          <w:rtl/>
-        </w:rPr>
-      </w:pPr>
-      <w:r>
-        <w:rPr>
-          <w:rFonts w:ascii="Times New Roman" w:hAnsi="Times New Roman" w:cs="Times New Roman" w:hint="cs"/>
+          <w:sz w:val="28"/>
+          <w:szCs w:val="28"/>
+        </w:rPr>
+        <w:t>Saturation</w:t>
+      </w:r>
+      <w:r>
+        <w:rPr>
+          <w:rFonts w:asciiTheme="majorBidi" w:hAnsiTheme="majorBidi" w:cstheme="majorBidi"/>
+          <w:sz w:val="28"/>
+          <w:szCs w:val="28"/>
+        </w:rPr>
+        <w:t>:</w:t>
+      </w:r>
+      <w:r>
+        <w:rPr>
+          <w:rFonts w:asciiTheme="majorBidi" w:hAnsiTheme="majorBidi" w:cstheme="majorBidi"/>
+          <w:sz w:val="28"/>
+          <w:szCs w:val="28"/>
+        </w:rPr>
+        <w:t xml:space="preserve"> the transistor is operating as</w:t>
+      </w:r>
+      <w:r>
+        <w:rPr>
+          <w:rFonts w:asciiTheme="majorBidi" w:hAnsiTheme="majorBidi" w:cstheme="majorBidi"/>
+          <w:sz w:val="28"/>
+          <w:szCs w:val="28"/>
+        </w:rPr>
+        <w:t xml:space="preserve"> On-</w:t>
+      </w:r>
+      <w:r>
+        <w:rPr>
+          <w:rFonts w:asciiTheme="majorBidi" w:hAnsiTheme="majorBidi" w:cstheme="majorBidi"/>
+          <w:sz w:val="28"/>
+          <w:szCs w:val="28"/>
+        </w:rPr>
+        <w:t>switch</w:t>
+      </w:r>
+      <w:r>
+        <w:rPr>
+          <w:rFonts w:asciiTheme="majorBidi" w:hAnsiTheme="majorBidi" w:cstheme="majorBidi"/>
+          <w:sz w:val="28"/>
+          <w:szCs w:val="28"/>
+        </w:rPr>
+        <w:t xml:space="preserve"> </w:t>
+      </w:r>
+      <m:oMath>
+        <m:sSub>
+          <m:sSubPr>
+            <m:ctrlPr>
+              <w:rPr>
+                <w:rFonts w:ascii="Cambria Math" w:hAnsi="Cambria Math" w:cstheme="majorBidi"/>
+                <w:i/>
+                <w:sz w:val="28"/>
+                <w:szCs w:val="28"/>
+              </w:rPr>
+            </m:ctrlPr>
+          </m:sSubPr>
+          <m:e>
+            <m:r>
+              <w:rPr>
+                <w:rFonts w:ascii="Cambria Math" w:hAnsi="Cambria Math" w:cstheme="majorBidi"/>
+                <w:sz w:val="28"/>
+                <w:szCs w:val="28"/>
+              </w:rPr>
+              <m:t>I</m:t>
+            </m:r>
+          </m:e>
+          <m:sub>
+            <m:r>
+              <w:rPr>
+                <w:rFonts w:ascii="Cambria Math" w:hAnsi="Cambria Math" w:cstheme="majorBidi"/>
+                <w:sz w:val="28"/>
+                <w:szCs w:val="28"/>
+              </w:rPr>
+              <m:t>c</m:t>
+            </m:r>
+          </m:sub>
+        </m:sSub>
+        <m:r>
+          <w:rPr>
+            <w:rFonts w:ascii="Cambria Math" w:hAnsi="Cambria Math" w:cstheme="majorBidi"/>
+            <w:sz w:val="28"/>
+            <w:szCs w:val="28"/>
+          </w:rPr>
+          <m:t>=</m:t>
+        </m:r>
+        <m:sSub>
+          <m:sSubPr>
+            <m:ctrlPr>
+              <w:rPr>
+                <w:rFonts w:ascii="Cambria Math" w:hAnsi="Cambria Math" w:cstheme="majorBidi"/>
+                <w:i/>
+                <w:sz w:val="28"/>
+                <w:szCs w:val="28"/>
+              </w:rPr>
+            </m:ctrlPr>
+          </m:sSubPr>
+          <m:e>
+            <m:r>
+              <w:rPr>
+                <w:rFonts w:ascii="Cambria Math" w:hAnsi="Cambria Math" w:cstheme="majorBidi"/>
+                <w:sz w:val="28"/>
+                <w:szCs w:val="28"/>
+              </w:rPr>
+              <m:t>I</m:t>
+            </m:r>
+          </m:e>
+          <m:sub>
+            <m:r>
+              <w:rPr>
+                <w:rFonts w:ascii="Cambria Math" w:hAnsi="Cambria Math" w:cstheme="majorBidi"/>
+                <w:sz w:val="28"/>
+                <w:szCs w:val="28"/>
+              </w:rPr>
+              <m:t>saturation</m:t>
+            </m:r>
+          </m:sub>
+        </m:sSub>
+      </m:oMath>
+    </w:p>
+    <w:p>
+      <w:pPr>
+        <w:pStyle w:val="ListParagraph"/>
+        <w:numPr>
+          <w:ilvl w:val="0"/>
+          <w:numId w:val="2"/>
+        </w:numPr>
+        <w:spacing w:line="360" w:lineRule="auto"/>
+        <w:rPr>
+          <w:rFonts w:asciiTheme="majorBidi" w:hAnsiTheme="majorBidi" w:cstheme="majorBidi"/>
+          <w:sz w:val="28"/>
+          <w:szCs w:val="28"/>
+        </w:rPr>
+      </w:pPr>
+      <w:r>
+        <w:rPr>
+          <w:rFonts w:asciiTheme="majorBidi" w:hAnsiTheme="majorBidi" w:cstheme="majorBidi"/>
+          <w:b/>
           <w:bCs/>
-          <w:color w:val="0000FF"/>
-          <w:sz w:val="28"/>
-          <w:szCs w:val="28"/>
-          <w:rtl/>
-        </w:rPr>
-        <w:t xml:space="preserve">المقدمة والهدف: </w:t>
-      </w:r>
-      <w:r>
-        <w:rPr>
-          <w:rFonts w:ascii="Times New Roman" w:hAnsi="Times New Roman" w:cs="Times New Roman" w:hint="cs"/>
+          <w:sz w:val="28"/>
+          <w:szCs w:val="28"/>
+        </w:rPr>
+        <w:t>Cut-</w:t>
+      </w:r>
+      <w:r>
+        <w:rPr>
+          <w:rFonts w:asciiTheme="majorBidi" w:hAnsiTheme="majorBidi" w:cstheme="majorBidi"/>
+          <w:b/>
           <w:bCs/>
-          <w:color w:val="0D0D0D"/>
-          <w:sz w:val="28"/>
-          <w:szCs w:val="28"/>
-          <w:rtl/>
-        </w:rPr>
-        <w:t>يكتب المقدمة والهدف من المشروع  في حدود من 150 إلى 200 كلمة</w:t>
-      </w:r>
+          <w:sz w:val="28"/>
+          <w:szCs w:val="28"/>
+        </w:rPr>
+        <w:t>off</w:t>
+      </w:r>
+      <w:r>
+        <w:rPr>
+          <w:rFonts w:asciiTheme="majorBidi" w:hAnsiTheme="majorBidi" w:cstheme="majorBidi"/>
+          <w:sz w:val="28"/>
+          <w:szCs w:val="28"/>
+        </w:rPr>
+        <w:t>:</w:t>
+      </w:r>
+      <w:r>
+        <w:rPr>
+          <w:rFonts w:asciiTheme="majorBidi" w:hAnsiTheme="majorBidi" w:cstheme="majorBidi"/>
+          <w:sz w:val="28"/>
+          <w:szCs w:val="28"/>
+        </w:rPr>
+        <w:t xml:space="preserve"> </w:t>
+      </w:r>
+      <w:r>
+        <w:rPr>
+          <w:rFonts w:asciiTheme="majorBidi" w:hAnsiTheme="majorBidi" w:cstheme="majorBidi"/>
+          <w:sz w:val="28"/>
+          <w:szCs w:val="28"/>
+        </w:rPr>
+        <w:t xml:space="preserve">the transistor is operating as </w:t>
+      </w:r>
+      <w:r>
+        <w:rPr>
+          <w:rFonts w:asciiTheme="majorBidi" w:hAnsiTheme="majorBidi" w:cstheme="majorBidi"/>
+          <w:sz w:val="28"/>
+          <w:szCs w:val="28"/>
+        </w:rPr>
+        <w:t>Off-</w:t>
+      </w:r>
+      <w:r>
+        <w:rPr>
+          <w:rFonts w:asciiTheme="majorBidi" w:hAnsiTheme="majorBidi" w:cstheme="majorBidi"/>
+          <w:sz w:val="28"/>
+          <w:szCs w:val="28"/>
+        </w:rPr>
+        <w:t>switch</w:t>
+      </w:r>
+      <w:r>
+        <w:rPr>
+          <w:rFonts w:asciiTheme="majorBidi" w:hAnsiTheme="majorBidi" w:cstheme="majorBidi"/>
+          <w:sz w:val="28"/>
+          <w:szCs w:val="28"/>
+        </w:rPr>
+        <w:t>,</w:t>
+      </w:r>
+      <w:r>
+        <w:rPr>
+          <w:rFonts w:asciiTheme="majorBidi" w:hAnsiTheme="majorBidi" w:cstheme="majorBidi"/>
+          <w:sz w:val="28"/>
+          <w:szCs w:val="28"/>
+        </w:rPr>
+        <w:t xml:space="preserve"> </w:t>
+      </w:r>
+      <m:oMath>
+        <m:sSub>
+          <m:sSubPr>
+            <m:ctrlPr>
+              <w:rPr>
+                <w:rFonts w:ascii="Cambria Math" w:hAnsi="Cambria Math" w:cstheme="majorBidi"/>
+                <w:i/>
+                <w:sz w:val="28"/>
+                <w:szCs w:val="28"/>
+              </w:rPr>
+            </m:ctrlPr>
+          </m:sSubPr>
+          <m:e>
+            <m:r>
+              <w:rPr>
+                <w:rFonts w:ascii="Cambria Math" w:hAnsi="Cambria Math" w:cstheme="majorBidi"/>
+                <w:sz w:val="28"/>
+                <w:szCs w:val="28"/>
+              </w:rPr>
+              <m:t>I</m:t>
+            </m:r>
+          </m:e>
+          <m:sub>
+            <m:r>
+              <w:rPr>
+                <w:rFonts w:ascii="Cambria Math" w:hAnsi="Cambria Math" w:cstheme="majorBidi"/>
+                <w:sz w:val="28"/>
+                <w:szCs w:val="28"/>
+              </w:rPr>
+              <m:t>c</m:t>
+            </m:r>
+          </m:sub>
+        </m:sSub>
+        <m:r>
+          <w:rPr>
+            <w:rFonts w:ascii="Cambria Math" w:hAnsi="Cambria Math" w:cstheme="majorBidi"/>
+            <w:sz w:val="28"/>
+            <w:szCs w:val="28"/>
+          </w:rPr>
+          <m:t xml:space="preserve"> = 0</m:t>
+        </m:r>
+      </m:oMath>
     </w:p>
     <w:p>
       <w:pPr>
@@ -1394,173 +2032,155 @@
           <w:rFonts w:asciiTheme="majorBidi" w:hAnsiTheme="majorBidi" w:cstheme="majorBidi"/>
           <w:sz w:val="28"/>
           <w:szCs w:val="28"/>
-          <w:rtl/>
-        </w:rPr>
-      </w:pPr>
-    </w:p>
-    <w:p>
-      <w:pPr>
+        </w:rPr>
+      </w:pPr>
+      <w:r>
+        <w:rPr>
+          <w:rFonts w:asciiTheme="majorBidi" w:hAnsiTheme="majorBidi" w:cstheme="majorBidi"/>
+          <w:sz w:val="28"/>
+          <w:szCs w:val="28"/>
+        </w:rPr>
+        <w:t>T</w:t>
+      </w:r>
+      <w:r>
+        <w:rPr>
+          <w:rFonts w:asciiTheme="majorBidi" w:hAnsiTheme="majorBidi" w:cstheme="majorBidi"/>
+          <w:sz w:val="28"/>
+          <w:szCs w:val="28"/>
+        </w:rPr>
+        <w:t xml:space="preserve">here are basically three possible ways to connect </w:t>
+      </w:r>
+      <w:r>
+        <w:rPr>
+          <w:rFonts w:asciiTheme="majorBidi" w:hAnsiTheme="majorBidi" w:cstheme="majorBidi"/>
+          <w:sz w:val="28"/>
+          <w:szCs w:val="28"/>
+        </w:rPr>
+        <w:t>the BJT</w:t>
+      </w:r>
+      <w:r>
+        <w:rPr>
+          <w:rFonts w:asciiTheme="majorBidi" w:hAnsiTheme="majorBidi" w:cstheme="majorBidi"/>
+          <w:sz w:val="28"/>
+          <w:szCs w:val="28"/>
+        </w:rPr>
+        <w:t xml:space="preserve"> within an electronic circuit with one terminal being common to both the input and</w:t>
+      </w:r>
+      <w:r>
+        <w:rPr>
+          <w:rFonts w:asciiTheme="majorBidi" w:hAnsiTheme="majorBidi" w:cstheme="majorBidi"/>
+          <w:sz w:val="28"/>
+          <w:szCs w:val="28"/>
+        </w:rPr>
+        <w:t xml:space="preserve"> </w:t>
+      </w:r>
+      <w:r>
+        <w:rPr>
+          <w:rFonts w:asciiTheme="majorBidi" w:hAnsiTheme="majorBidi" w:cstheme="majorBidi"/>
+          <w:sz w:val="28"/>
+          <w:szCs w:val="28"/>
+        </w:rPr>
+        <w:t>output.</w:t>
+      </w:r>
+    </w:p>
+    <w:p>
+      <w:pPr>
+        <w:pStyle w:val="ListParagraph"/>
+        <w:numPr>
+          <w:ilvl w:val="0"/>
+          <w:numId w:val="2"/>
+        </w:numPr>
         <w:spacing w:line="360" w:lineRule="auto"/>
         <w:rPr>
           <w:rFonts w:asciiTheme="majorBidi" w:hAnsiTheme="majorBidi" w:cstheme="majorBidi"/>
           <w:sz w:val="28"/>
           <w:szCs w:val="28"/>
-          <w:rtl/>
-        </w:rPr>
-      </w:pPr>
-    </w:p>
-    <w:p>
-      <w:pPr>
-        <w:rPr>
-          <w:rFonts w:asciiTheme="majorBidi" w:hAnsiTheme="majorBidi" w:cstheme="majorBidi"/>
-          <w:sz w:val="28"/>
-          <w:szCs w:val="28"/>
-          <w:rtl/>
-        </w:rPr>
-      </w:pPr>
-    </w:p>
-    <w:p>
-      <w:pPr>
-        <w:rPr>
-          <w:rFonts w:asciiTheme="majorBidi" w:hAnsiTheme="majorBidi" w:cstheme="majorBidi"/>
-          <w:sz w:val="28"/>
-          <w:szCs w:val="28"/>
-          <w:rtl/>
-        </w:rPr>
-      </w:pPr>
-    </w:p>
-    <w:p>
-      <w:pPr>
-        <w:rPr>
-          <w:rFonts w:asciiTheme="majorBidi" w:hAnsiTheme="majorBidi" w:cstheme="majorBidi"/>
-          <w:sz w:val="28"/>
-          <w:szCs w:val="28"/>
-          <w:rtl/>
-        </w:rPr>
-      </w:pPr>
-    </w:p>
-    <w:p>
-      <w:pPr>
-        <w:rPr>
-          <w:rFonts w:asciiTheme="majorBidi" w:hAnsiTheme="majorBidi" w:cstheme="majorBidi"/>
-          <w:sz w:val="28"/>
-          <w:szCs w:val="28"/>
-          <w:rtl/>
-        </w:rPr>
-      </w:pPr>
-    </w:p>
-    <w:p>
-      <w:pPr>
-        <w:rPr>
-          <w:rFonts w:asciiTheme="majorBidi" w:hAnsiTheme="majorBidi" w:cstheme="majorBidi"/>
-          <w:sz w:val="28"/>
-          <w:szCs w:val="28"/>
-          <w:rtl/>
-        </w:rPr>
-      </w:pPr>
-    </w:p>
-    <w:p>
-      <w:pPr>
-        <w:rPr>
-          <w:rFonts w:asciiTheme="majorBidi" w:hAnsiTheme="majorBidi" w:cstheme="majorBidi"/>
-          <w:sz w:val="28"/>
-          <w:szCs w:val="28"/>
-          <w:rtl/>
-        </w:rPr>
-      </w:pPr>
-    </w:p>
-    <w:p>
-      <w:pPr>
-        <w:rPr>
-          <w:rFonts w:asciiTheme="majorBidi" w:hAnsiTheme="majorBidi" w:cstheme="majorBidi"/>
-          <w:sz w:val="28"/>
-          <w:szCs w:val="28"/>
-          <w:rtl/>
-        </w:rPr>
-      </w:pPr>
-    </w:p>
-    <w:p>
-      <w:pPr>
-        <w:rPr>
-          <w:rFonts w:asciiTheme="majorBidi" w:hAnsiTheme="majorBidi" w:cstheme="majorBidi"/>
-          <w:sz w:val="28"/>
-          <w:szCs w:val="28"/>
-          <w:rtl/>
-        </w:rPr>
-      </w:pPr>
-    </w:p>
-    <w:p>
-      <w:pPr>
-        <w:rPr>
-          <w:rFonts w:asciiTheme="majorBidi" w:hAnsiTheme="majorBidi" w:cstheme="majorBidi"/>
-          <w:sz w:val="28"/>
-          <w:szCs w:val="28"/>
-          <w:rtl/>
-        </w:rPr>
-      </w:pPr>
-    </w:p>
-    <w:p>
-      <w:pPr>
-        <w:rPr>
-          <w:rFonts w:asciiTheme="majorBidi" w:hAnsiTheme="majorBidi" w:cstheme="majorBidi"/>
-          <w:sz w:val="28"/>
-          <w:szCs w:val="28"/>
-        </w:rPr>
-      </w:pPr>
-    </w:p>
-    <w:p>
-      <w:pPr>
-        <w:rPr>
-          <w:rFonts w:asciiTheme="majorBidi" w:hAnsiTheme="majorBidi" w:cstheme="majorBidi"/>
-          <w:sz w:val="28"/>
-          <w:szCs w:val="28"/>
-        </w:rPr>
-      </w:pPr>
-    </w:p>
-    <w:p>
-      <w:pPr>
-        <w:rPr>
-          <w:rFonts w:asciiTheme="majorBidi" w:hAnsiTheme="majorBidi" w:cstheme="majorBidi"/>
-          <w:sz w:val="28"/>
-          <w:szCs w:val="28"/>
-        </w:rPr>
-      </w:pPr>
-    </w:p>
-    <w:p>
-      <w:pPr>
-        <w:rPr>
-          <w:rFonts w:asciiTheme="majorBidi" w:hAnsiTheme="majorBidi" w:cstheme="majorBidi"/>
-          <w:sz w:val="28"/>
-          <w:szCs w:val="28"/>
-        </w:rPr>
-      </w:pPr>
-    </w:p>
-    <w:p>
-      <w:pPr>
-        <w:rPr>
-          <w:rFonts w:asciiTheme="majorBidi" w:hAnsiTheme="majorBidi" w:cstheme="majorBidi"/>
-          <w:sz w:val="28"/>
-          <w:szCs w:val="28"/>
-        </w:rPr>
-      </w:pPr>
-    </w:p>
-    <w:p>
-      <w:pPr>
-        <w:rPr>
-          <w:rFonts w:asciiTheme="majorBidi" w:hAnsiTheme="majorBidi" w:cstheme="majorBidi"/>
-          <w:sz w:val="28"/>
-          <w:szCs w:val="28"/>
-        </w:rPr>
-      </w:pPr>
-    </w:p>
-    <w:p>
-      <w:pPr>
-        <w:rPr>
-          <w:rFonts w:asciiTheme="majorBidi" w:hAnsiTheme="majorBidi" w:cstheme="majorBidi"/>
-          <w:sz w:val="28"/>
-          <w:szCs w:val="28"/>
-        </w:rPr>
-      </w:pPr>
+        </w:rPr>
+      </w:pPr>
+      <w:r>
+        <w:rPr>
+          <w:rFonts w:asciiTheme="majorBidi" w:hAnsiTheme="majorBidi" w:cstheme="majorBidi"/>
+          <w:b/>
+          <w:bCs/>
+          <w:sz w:val="28"/>
+          <w:szCs w:val="28"/>
+        </w:rPr>
+        <w:t>Common Base Configuration</w:t>
+      </w:r>
+      <w:r>
+        <w:rPr>
+          <w:rFonts w:asciiTheme="majorBidi" w:hAnsiTheme="majorBidi" w:cstheme="majorBidi"/>
+          <w:sz w:val="28"/>
+          <w:szCs w:val="28"/>
+        </w:rPr>
+        <w:t xml:space="preserve">   –   has Voltage Gain but no Current Gain.</w:t>
+      </w:r>
+    </w:p>
+    <w:p>
+      <w:pPr>
+        <w:pStyle w:val="ListParagraph"/>
+        <w:numPr>
+          <w:ilvl w:val="0"/>
+          <w:numId w:val="2"/>
+        </w:numPr>
+        <w:spacing w:line="360" w:lineRule="auto"/>
+        <w:rPr>
+          <w:rFonts w:asciiTheme="majorBidi" w:hAnsiTheme="majorBidi" w:cstheme="majorBidi"/>
+          <w:sz w:val="28"/>
+          <w:szCs w:val="28"/>
+        </w:rPr>
+      </w:pPr>
+      <w:r>
+        <w:rPr>
+          <w:rFonts w:asciiTheme="majorBidi" w:hAnsiTheme="majorBidi" w:cstheme="majorBidi"/>
+          <w:b/>
+          <w:bCs/>
+          <w:sz w:val="28"/>
+          <w:szCs w:val="28"/>
+        </w:rPr>
+        <w:t>Common Emitter Configuration</w:t>
+      </w:r>
+      <w:r>
+        <w:rPr>
+          <w:rFonts w:asciiTheme="majorBidi" w:hAnsiTheme="majorBidi" w:cstheme="majorBidi"/>
+          <w:sz w:val="28"/>
+          <w:szCs w:val="28"/>
+        </w:rPr>
+        <w:t xml:space="preserve">   –   has both Current and Voltage Gain.</w:t>
+      </w:r>
+    </w:p>
+    <w:p>
+      <w:pPr>
+        <w:pStyle w:val="ListParagraph"/>
+        <w:numPr>
+          <w:ilvl w:val="0"/>
+          <w:numId w:val="2"/>
+        </w:numPr>
+        <w:spacing w:line="360" w:lineRule="auto"/>
+        <w:rPr>
+          <w:rFonts w:asciiTheme="majorBidi" w:hAnsiTheme="majorBidi" w:cstheme="majorBidi"/>
+          <w:sz w:val="28"/>
+          <w:szCs w:val="28"/>
+        </w:rPr>
+      </w:pPr>
+      <w:r>
+        <w:rPr>
+          <w:rFonts w:asciiTheme="majorBidi" w:hAnsiTheme="majorBidi" w:cstheme="majorBidi"/>
+          <w:b/>
+          <w:bCs/>
+          <w:sz w:val="28"/>
+          <w:szCs w:val="28"/>
+        </w:rPr>
+        <w:t>Common Collector Configuration</w:t>
+      </w:r>
+      <w:r>
+        <w:rPr>
+          <w:rFonts w:asciiTheme="majorBidi" w:hAnsiTheme="majorBidi" w:cstheme="majorBidi"/>
+          <w:sz w:val="28"/>
+          <w:szCs w:val="28"/>
+        </w:rPr>
+        <w:t xml:space="preserve">   –   has Current Gain but no Voltage Gain.</w:t>
+      </w:r>
     </w:p>
     <w:p>
       <w:pPr>
@@ -1601,87 +2221,555 @@
         <w:spacing w:line="360" w:lineRule="auto"/>
         <w:rPr>
           <w:rFonts w:asciiTheme="majorBidi" w:hAnsiTheme="majorBidi" w:cstheme="majorBidi"/>
-          <w:sz w:val="28"/>
-          <w:szCs w:val="28"/>
-        </w:rPr>
-      </w:pPr>
-    </w:p>
-    <w:p>
-      <w:pPr>
+          <w:b/>
+          <w:bCs/>
+          <w:sz w:val="28"/>
+          <w:szCs w:val="28"/>
+        </w:rPr>
+      </w:pPr>
+      <w:r>
+        <w:rPr>
+          <w:rFonts w:asciiTheme="majorBidi" w:hAnsiTheme="majorBidi" w:cstheme="majorBidi"/>
+          <w:b/>
+          <w:bCs/>
+          <w:sz w:val="28"/>
+          <w:szCs w:val="28"/>
+        </w:rPr>
+        <w:t>The Common Base (CB) Configuration</w:t>
+      </w:r>
+      <w:r>
+        <w:rPr>
+          <w:rFonts w:asciiTheme="majorBidi" w:hAnsiTheme="majorBidi" w:cstheme="majorBidi"/>
+          <w:b/>
+          <w:bCs/>
+          <w:sz w:val="28"/>
+          <w:szCs w:val="28"/>
+        </w:rPr>
+        <w:t>:</w:t>
+      </w:r>
+    </w:p>
+    <w:p>
+      <w:pPr>
+        <w:keepNext/>
         <w:spacing w:line="360" w:lineRule="auto"/>
-        <w:rPr>
-          <w:rFonts w:asciiTheme="majorBidi" w:hAnsiTheme="majorBidi" w:cstheme="majorBidi"/>
-          <w:sz w:val="28"/>
-          <w:szCs w:val="28"/>
-          <w:rtl/>
-        </w:rPr>
-      </w:pPr>
-      <w:r>
-        <w:rPr>
-          <w:rFonts w:asciiTheme="majorBidi" w:hAnsiTheme="majorBidi" w:cstheme="majorBidi"/>
-          <w:sz w:val="28"/>
-          <w:szCs w:val="28"/>
-        </w:rPr>
-        <w:t>Write the main contents of the research project in this part. Write the main contents of the research project in this part. ……………….</w:t>
-      </w:r>
-    </w:p>
-    <w:p>
-      <w:pPr>
-        <w:bidi/>
+        <w:jc w:val="center"/>
+      </w:pPr>
+      <w:r>
+        <w:rPr>
+          <w:noProof/>
+        </w:rPr>
+        <w:drawing>
+          <wp:inline distT="0" distB="0" distL="0" distR="0" wp14:anchorId="2A6DB759" wp14:editId="131B06DC">
+            <wp:extent cx="3131185" cy="1621155"/>
+            <wp:effectExtent l="0" t="0" r="0" b="0"/>
+            <wp:docPr id="5" name="Picture 5" descr="common base configuration"/>
+            <wp:cNvGraphicFramePr>
+              <a:graphicFrameLocks xmlns:a="http://schemas.openxmlformats.org/drawingml/2006/main" noChangeAspect="1"/>
+            </wp:cNvGraphicFramePr>
+            <a:graphic xmlns:a="http://schemas.openxmlformats.org/drawingml/2006/main">
+              <a:graphicData uri="http://schemas.openxmlformats.org/drawingml/2006/picture">
+                <pic:pic xmlns:pic="http://schemas.openxmlformats.org/drawingml/2006/picture">
+                  <pic:nvPicPr>
+                    <pic:cNvPr id="0" name="Picture 3" descr="common base configuration"/>
+                    <pic:cNvPicPr>
+                      <a:picLocks noChangeAspect="1" noChangeArrowheads="1"/>
+                    </pic:cNvPicPr>
+                  </pic:nvPicPr>
+                  <pic:blipFill>
+                    <a:blip r:embed="rId14">
+                      <a:extLst>
+                        <a:ext uri="{28A0092B-C50C-407E-A947-70E740481C1C}">
+                          <a14:useLocalDpi xmlns:a14="http://schemas.microsoft.com/office/drawing/2010/main" val="0"/>
+                        </a:ext>
+                      </a:extLst>
+                    </a:blip>
+                    <a:srcRect/>
+                    <a:stretch>
+                      <a:fillRect/>
+                    </a:stretch>
+                  </pic:blipFill>
+                  <pic:spPr bwMode="auto">
+                    <a:xfrm>
+                      <a:off x="0" y="0"/>
+                      <a:ext cx="3131185" cy="1621155"/>
+                    </a:xfrm>
+                    <a:prstGeom prst="rect">
+                      <a:avLst/>
+                    </a:prstGeom>
+                    <a:noFill/>
+                    <a:ln>
+                      <a:noFill/>
+                    </a:ln>
+                  </pic:spPr>
+                </pic:pic>
+              </a:graphicData>
+            </a:graphic>
+          </wp:inline>
+        </w:drawing>
+      </w:r>
+    </w:p>
+    <w:p>
+      <w:pPr>
+        <w:pStyle w:val="Caption"/>
+        <w:jc w:val="center"/>
+        <w:rPr>
+          <w:rFonts w:asciiTheme="majorBidi" w:hAnsiTheme="majorBidi" w:cstheme="majorBidi"/>
+          <w:b/>
+          <w:bCs/>
+          <w:sz w:val="28"/>
+          <w:szCs w:val="28"/>
+        </w:rPr>
+      </w:pPr>
+      <w:r>
+        <w:t xml:space="preserve">Figure </w:t>
+      </w:r>
+      <w:fldSimple w:instr=" SEQ Figure \* ARABIC ">
+        <w:r>
+          <w:rPr>
+            <w:noProof/>
+          </w:rPr>
+          <w:t>2</w:t>
+        </w:r>
+      </w:fldSimple>
+      <w:r>
+        <w:rPr>
+          <w:rFonts w:asciiTheme="minorHAnsi" w:hAnsiTheme="minorHAnsi"/>
+        </w:rPr>
+        <w:t>-</w:t>
+      </w:r>
+      <w:r>
+        <w:rPr>
+          <w:rFonts w:asciiTheme="minorHAnsi" w:hAnsiTheme="minorHAnsi"/>
+        </w:rPr>
+        <w:t>Common Ba</w:t>
+      </w:r>
+      <w:bookmarkStart w:id="0" w:name="_GoBack"/>
+      <w:bookmarkEnd w:id="0"/>
+      <w:r>
+        <w:rPr>
+          <w:rFonts w:asciiTheme="minorHAnsi" w:hAnsiTheme="minorHAnsi"/>
+        </w:rPr>
+        <w:t>se Transistor Circuit</w:t>
+      </w:r>
+    </w:p>
+    <w:p>
+      <w:pPr>
         <w:spacing w:line="360" w:lineRule="auto"/>
         <w:rPr>
-          <w:rFonts w:ascii="Times New Roman" w:hAnsi="Times New Roman" w:cs="Times New Roman"/>
+          <w:rFonts w:asciiTheme="majorBidi" w:hAnsiTheme="majorBidi" w:cstheme="majorBidi"/>
+          <w:sz w:val="28"/>
+          <w:szCs w:val="28"/>
+        </w:rPr>
+      </w:pPr>
+      <w:r>
+        <w:rPr>
+          <w:rFonts w:asciiTheme="majorBidi" w:hAnsiTheme="majorBidi" w:cstheme="majorBidi"/>
+          <w:sz w:val="28"/>
+          <w:szCs w:val="28"/>
+        </w:rPr>
+        <w:t xml:space="preserve">As its name suggests, in the Common Base or grounded base configuration, the </w:t>
+      </w:r>
+      <w:r>
+        <w:rPr>
+          <w:rFonts w:asciiTheme="majorBidi" w:hAnsiTheme="majorBidi" w:cstheme="majorBidi"/>
+          <w:b/>
           <w:bCs/>
-          <w:color w:val="0D0D0D"/>
-          <w:sz w:val="28"/>
-          <w:szCs w:val="28"/>
-          <w:rtl/>
-        </w:rPr>
-      </w:pPr>
-      <w:r>
-        <w:rPr>
-          <w:rFonts w:ascii="Times New Roman" w:hAnsi="Times New Roman" w:cs="Times New Roman" w:hint="cs"/>
+          <w:sz w:val="28"/>
+          <w:szCs w:val="28"/>
+        </w:rPr>
+        <w:t>base</w:t>
+      </w:r>
+      <w:r>
+        <w:rPr>
+          <w:rFonts w:asciiTheme="majorBidi" w:hAnsiTheme="majorBidi" w:cstheme="majorBidi"/>
+          <w:sz w:val="28"/>
+          <w:szCs w:val="28"/>
+        </w:rPr>
+        <w:t xml:space="preserve"> </w:t>
+      </w:r>
+      <w:r>
+        <w:rPr>
+          <w:rFonts w:asciiTheme="majorBidi" w:hAnsiTheme="majorBidi" w:cstheme="majorBidi"/>
+          <w:b/>
           <w:bCs/>
-          <w:color w:val="0000FF"/>
-          <w:sz w:val="28"/>
-          <w:szCs w:val="28"/>
-          <w:rtl/>
-        </w:rPr>
-        <w:t xml:space="preserve">مضمون البحث: </w:t>
-      </w:r>
-      <w:r>
-        <w:rPr>
-          <w:rFonts w:ascii="Times New Roman" w:hAnsi="Times New Roman" w:cs="Times New Roman" w:hint="cs"/>
-          <w:bCs/>
-          <w:color w:val="0D0D0D"/>
-          <w:sz w:val="28"/>
-          <w:szCs w:val="28"/>
-          <w:rtl/>
-        </w:rPr>
-        <w:t>يكتب فيها تفاصيل المشروع البحثي من</w:t>
-      </w:r>
-      <w:r>
-        <w:rPr>
-          <w:rFonts w:ascii="Times New Roman" w:hAnsi="Times New Roman" w:cs="Times New Roman" w:hint="cs"/>
-          <w:bCs/>
-          <w:color w:val="0D0D0D"/>
-          <w:sz w:val="28"/>
-          <w:szCs w:val="28"/>
-          <w:rtl/>
-          <w:lang w:bidi="ar-EG"/>
-        </w:rPr>
-        <w:t xml:space="preserve"> حيث</w:t>
-      </w:r>
-      <w:r>
-        <w:rPr>
-          <w:rFonts w:ascii="Times New Roman" w:hAnsi="Times New Roman" w:cs="Times New Roman" w:hint="cs"/>
-          <w:bCs/>
-          <w:color w:val="0D0D0D"/>
-          <w:sz w:val="28"/>
-          <w:szCs w:val="28"/>
-          <w:rtl/>
-        </w:rPr>
-        <w:t xml:space="preserve"> الشرح والتوضيح والاجابة و.....إلخ</w:t>
+          <w:sz w:val="28"/>
+          <w:szCs w:val="28"/>
+        </w:rPr>
+        <w:t>connection</w:t>
+      </w:r>
+      <w:r>
+        <w:rPr>
+          <w:rFonts w:asciiTheme="majorBidi" w:hAnsiTheme="majorBidi" w:cstheme="majorBidi"/>
+          <w:sz w:val="28"/>
+          <w:szCs w:val="28"/>
+        </w:rPr>
+        <w:t xml:space="preserve"> is common to both the input signal AND the output signal. The input signal is applied between the transistors base and the emitter terminals, while the corresponding output signal is taken from between the base and the collector terminals as shown. The base terminal is grounded or can be connected to some fixed reference voltage point.</w:t>
+      </w:r>
+    </w:p>
+    <w:p>
+      <w:pPr>
+        <w:spacing w:line="360" w:lineRule="auto"/>
+        <w:rPr>
+          <w:rFonts w:asciiTheme="majorBidi" w:hAnsiTheme="majorBidi" w:cstheme="majorBidi"/>
+          <w:sz w:val="28"/>
+          <w:szCs w:val="28"/>
+        </w:rPr>
+      </w:pPr>
+    </w:p>
+    <w:p>
+      <w:pPr>
+        <w:spacing w:line="360" w:lineRule="auto"/>
+        <w:rPr>
+          <w:rFonts w:asciiTheme="majorBidi" w:hAnsiTheme="majorBidi" w:cstheme="majorBidi"/>
+          <w:sz w:val="28"/>
+          <w:szCs w:val="28"/>
+        </w:rPr>
+      </w:pPr>
+      <w:r>
+        <w:rPr>
+          <w:rFonts w:asciiTheme="majorBidi" w:hAnsiTheme="majorBidi" w:cstheme="majorBidi"/>
+          <w:sz w:val="28"/>
+          <w:szCs w:val="28"/>
+        </w:rPr>
+        <w:t>The input current flowing into the emitter is quite large as its the sum of both the base current and collector current respectively therefore, the collector current output is less than the emitter current input resulting in a current gain for this type of circuit of “1” (unity) or less, in other words the common base configuration “attenuates” the input signal.</w:t>
+      </w:r>
+    </w:p>
+    <w:p>
+      <w:pPr>
+        <w:spacing w:line="360" w:lineRule="auto"/>
+        <w:rPr>
+          <w:rFonts w:asciiTheme="majorBidi" w:hAnsiTheme="majorBidi" w:cstheme="majorBidi"/>
+          <w:sz w:val="28"/>
+          <w:szCs w:val="28"/>
+        </w:rPr>
+      </w:pPr>
+    </w:p>
+    <w:p>
+      <w:pPr>
+        <w:spacing w:line="360" w:lineRule="auto"/>
+        <w:rPr>
+          <w:rFonts w:asciiTheme="majorBidi" w:hAnsiTheme="majorBidi" w:cstheme="majorBidi"/>
+          <w:sz w:val="28"/>
+          <w:szCs w:val="28"/>
+        </w:rPr>
+      </w:pPr>
+      <w:r>
+        <w:rPr>
+          <w:rFonts w:asciiTheme="majorBidi" w:hAnsiTheme="majorBidi" w:cstheme="majorBidi"/>
+          <w:sz w:val="28"/>
+          <w:szCs w:val="28"/>
+        </w:rPr>
+        <w:t>The Common Base Transistor Circuit</w:t>
+      </w:r>
+    </w:p>
+    <w:p>
+      <w:pPr>
+        <w:spacing w:line="360" w:lineRule="auto"/>
+        <w:rPr>
+          <w:rFonts w:asciiTheme="majorBidi" w:hAnsiTheme="majorBidi" w:cstheme="majorBidi"/>
+          <w:sz w:val="28"/>
+          <w:szCs w:val="28"/>
+        </w:rPr>
+      </w:pPr>
+      <w:r>
+        <w:rPr>
+          <w:rFonts w:asciiTheme="majorBidi" w:hAnsiTheme="majorBidi" w:cstheme="majorBidi"/>
+          <w:sz w:val="28"/>
+          <w:szCs w:val="28"/>
+        </w:rPr>
+        <w:t>common base configuration</w:t>
+      </w:r>
+    </w:p>
+    <w:p>
+      <w:pPr>
+        <w:spacing w:line="360" w:lineRule="auto"/>
+        <w:rPr>
+          <w:rFonts w:asciiTheme="majorBidi" w:hAnsiTheme="majorBidi" w:cstheme="majorBidi"/>
+          <w:sz w:val="28"/>
+          <w:szCs w:val="28"/>
+        </w:rPr>
+      </w:pPr>
+      <w:r>
+        <w:rPr>
+          <w:rFonts w:asciiTheme="majorBidi" w:hAnsiTheme="majorBidi" w:cstheme="majorBidi"/>
+          <w:sz w:val="28"/>
+          <w:szCs w:val="28"/>
+        </w:rPr>
+        <w:t xml:space="preserve">This type of amplifier configuration is a non-inverting voltage amplifier circuit, in that the signal voltages Vin and </w:t>
+      </w:r>
+      <w:proofErr w:type="spellStart"/>
+      <w:r>
+        <w:rPr>
+          <w:rFonts w:asciiTheme="majorBidi" w:hAnsiTheme="majorBidi" w:cstheme="majorBidi"/>
+          <w:sz w:val="28"/>
+          <w:szCs w:val="28"/>
+        </w:rPr>
+        <w:t>Vout</w:t>
+      </w:r>
+      <w:proofErr w:type="spellEnd"/>
+      <w:r>
+        <w:rPr>
+          <w:rFonts w:asciiTheme="majorBidi" w:hAnsiTheme="majorBidi" w:cstheme="majorBidi"/>
+          <w:sz w:val="28"/>
+          <w:szCs w:val="28"/>
+        </w:rPr>
+        <w:t xml:space="preserve"> are “in-phase”. This type of transistor arrangement is not very common due to its unusually high voltage gain characteristics. Its input characteristics represent that of a forward biased diode while the output characteristics represent that of an illuminated </w:t>
+      </w:r>
+      <w:proofErr w:type="gramStart"/>
+      <w:r>
+        <w:rPr>
+          <w:rFonts w:asciiTheme="majorBidi" w:hAnsiTheme="majorBidi" w:cstheme="majorBidi"/>
+          <w:sz w:val="28"/>
+          <w:szCs w:val="28"/>
+        </w:rPr>
+        <w:t>photo-diode</w:t>
+      </w:r>
+      <w:proofErr w:type="gramEnd"/>
+      <w:r>
+        <w:rPr>
+          <w:rFonts w:asciiTheme="majorBidi" w:hAnsiTheme="majorBidi" w:cstheme="majorBidi"/>
+          <w:sz w:val="28"/>
+          <w:szCs w:val="28"/>
+        </w:rPr>
+        <w:t>.</w:t>
+      </w:r>
+    </w:p>
+    <w:p>
+      <w:pPr>
+        <w:spacing w:line="360" w:lineRule="auto"/>
+        <w:rPr>
+          <w:rFonts w:asciiTheme="majorBidi" w:hAnsiTheme="majorBidi" w:cstheme="majorBidi"/>
+          <w:sz w:val="28"/>
+          <w:szCs w:val="28"/>
+        </w:rPr>
+      </w:pPr>
+    </w:p>
+    <w:p>
+      <w:pPr>
+        <w:spacing w:line="360" w:lineRule="auto"/>
+        <w:rPr>
+          <w:rFonts w:asciiTheme="majorBidi" w:hAnsiTheme="majorBidi" w:cstheme="majorBidi"/>
+          <w:sz w:val="28"/>
+          <w:szCs w:val="28"/>
+        </w:rPr>
+      </w:pPr>
+      <w:r>
+        <w:rPr>
+          <w:rFonts w:asciiTheme="majorBidi" w:hAnsiTheme="majorBidi" w:cstheme="majorBidi"/>
+          <w:sz w:val="28"/>
+          <w:szCs w:val="28"/>
+        </w:rPr>
+        <w:t xml:space="preserve">Also this type of bipolar transistor configuration has a high ratio of output to input resistance or more importantly “load” resistance </w:t>
+      </w:r>
+      <w:proofErr w:type="gramStart"/>
+      <w:r>
+        <w:rPr>
+          <w:rFonts w:asciiTheme="majorBidi" w:hAnsiTheme="majorBidi" w:cstheme="majorBidi"/>
+          <w:sz w:val="28"/>
+          <w:szCs w:val="28"/>
+        </w:rPr>
+        <w:t>( RL</w:t>
+      </w:r>
+      <w:proofErr w:type="gramEnd"/>
+      <w:r>
+        <w:rPr>
+          <w:rFonts w:asciiTheme="majorBidi" w:hAnsiTheme="majorBidi" w:cstheme="majorBidi"/>
+          <w:sz w:val="28"/>
+          <w:szCs w:val="28"/>
+        </w:rPr>
+        <w:t xml:space="preserve"> ) to “input” resistance ( Rin ) giving it a value of “Resistance Gain”. Then the voltage gain </w:t>
+      </w:r>
+      <w:proofErr w:type="gramStart"/>
+      <w:r>
+        <w:rPr>
+          <w:rFonts w:asciiTheme="majorBidi" w:hAnsiTheme="majorBidi" w:cstheme="majorBidi"/>
+          <w:sz w:val="28"/>
+          <w:szCs w:val="28"/>
+        </w:rPr>
+        <w:t>( Av</w:t>
+      </w:r>
+      <w:proofErr w:type="gramEnd"/>
+      <w:r>
+        <w:rPr>
+          <w:rFonts w:asciiTheme="majorBidi" w:hAnsiTheme="majorBidi" w:cstheme="majorBidi"/>
+          <w:sz w:val="28"/>
+          <w:szCs w:val="28"/>
+        </w:rPr>
+        <w:t xml:space="preserve"> ) for a common base configuration is therefore given as:</w:t>
+      </w:r>
+    </w:p>
+    <w:p>
+      <w:pPr>
+        <w:spacing w:line="360" w:lineRule="auto"/>
+        <w:rPr>
+          <w:rFonts w:asciiTheme="majorBidi" w:hAnsiTheme="majorBidi" w:cstheme="majorBidi"/>
+          <w:sz w:val="28"/>
+          <w:szCs w:val="28"/>
+        </w:rPr>
+      </w:pPr>
+    </w:p>
+    <w:p>
+      <w:pPr>
+        <w:spacing w:line="360" w:lineRule="auto"/>
+        <w:rPr>
+          <w:rFonts w:asciiTheme="majorBidi" w:hAnsiTheme="majorBidi" w:cstheme="majorBidi"/>
+          <w:sz w:val="28"/>
+          <w:szCs w:val="28"/>
+        </w:rPr>
+      </w:pPr>
+      <w:r>
+        <w:rPr>
+          <w:rFonts w:asciiTheme="majorBidi" w:hAnsiTheme="majorBidi" w:cstheme="majorBidi"/>
+          <w:sz w:val="28"/>
+          <w:szCs w:val="28"/>
+        </w:rPr>
+        <w:t>Common Base Voltage Gain</w:t>
+      </w:r>
+    </w:p>
+    <w:p>
+      <w:pPr>
+        <w:spacing w:line="360" w:lineRule="auto"/>
+        <w:rPr>
+          <w:rFonts w:asciiTheme="majorBidi" w:hAnsiTheme="majorBidi" w:cstheme="majorBidi"/>
+          <w:sz w:val="28"/>
+          <w:szCs w:val="28"/>
+        </w:rPr>
+      </w:pPr>
+      <w:r>
+        <w:rPr>
+          <w:rFonts w:asciiTheme="majorBidi" w:hAnsiTheme="majorBidi" w:cstheme="majorBidi"/>
+          <w:sz w:val="28"/>
+          <w:szCs w:val="28"/>
+        </w:rPr>
+        <w:t>common base transistor gain</w:t>
+      </w:r>
+    </w:p>
+    <w:p>
+      <w:pPr>
+        <w:spacing w:line="360" w:lineRule="auto"/>
+        <w:rPr>
+          <w:rFonts w:asciiTheme="majorBidi" w:hAnsiTheme="majorBidi" w:cstheme="majorBidi"/>
+          <w:sz w:val="28"/>
+          <w:szCs w:val="28"/>
+        </w:rPr>
+      </w:pPr>
+      <w:r>
+        <w:rPr>
+          <w:rFonts w:asciiTheme="majorBidi" w:hAnsiTheme="majorBidi" w:cstheme="majorBidi"/>
+          <w:sz w:val="28"/>
+          <w:szCs w:val="28"/>
+        </w:rPr>
+        <w:t xml:space="preserve">Where: </w:t>
+      </w:r>
+      <w:proofErr w:type="spellStart"/>
+      <w:r>
+        <w:rPr>
+          <w:rFonts w:asciiTheme="majorBidi" w:hAnsiTheme="majorBidi" w:cstheme="majorBidi"/>
+          <w:sz w:val="28"/>
+          <w:szCs w:val="28"/>
+        </w:rPr>
+        <w:t>Ic</w:t>
+      </w:r>
+      <w:proofErr w:type="spellEnd"/>
+      <w:r>
+        <w:rPr>
+          <w:rFonts w:asciiTheme="majorBidi" w:hAnsiTheme="majorBidi" w:cstheme="majorBidi"/>
+          <w:sz w:val="28"/>
+          <w:szCs w:val="28"/>
+        </w:rPr>
+        <w:t>/</w:t>
+      </w:r>
+      <w:proofErr w:type="spellStart"/>
+      <w:r>
+        <w:rPr>
+          <w:rFonts w:asciiTheme="majorBidi" w:hAnsiTheme="majorBidi" w:cstheme="majorBidi"/>
+          <w:sz w:val="28"/>
+          <w:szCs w:val="28"/>
+        </w:rPr>
+        <w:t>Ie</w:t>
+      </w:r>
+      <w:proofErr w:type="spellEnd"/>
+      <w:r>
+        <w:rPr>
+          <w:rFonts w:asciiTheme="majorBidi" w:hAnsiTheme="majorBidi" w:cstheme="majorBidi"/>
+          <w:sz w:val="28"/>
+          <w:szCs w:val="28"/>
+        </w:rPr>
+        <w:t xml:space="preserve"> is the current gain, alpha </w:t>
+      </w:r>
+      <w:proofErr w:type="gramStart"/>
+      <w:r>
+        <w:rPr>
+          <w:rFonts w:asciiTheme="majorBidi" w:hAnsiTheme="majorBidi" w:cstheme="majorBidi"/>
+          <w:sz w:val="28"/>
+          <w:szCs w:val="28"/>
+        </w:rPr>
+        <w:t>( α</w:t>
+      </w:r>
+      <w:proofErr w:type="gramEnd"/>
+      <w:r>
+        <w:rPr>
+          <w:rFonts w:asciiTheme="majorBidi" w:hAnsiTheme="majorBidi" w:cstheme="majorBidi"/>
+          <w:sz w:val="28"/>
+          <w:szCs w:val="28"/>
+        </w:rPr>
+        <w:t xml:space="preserve"> ) and RL/Rin is the resistance gain.</w:t>
+      </w:r>
+    </w:p>
+    <w:p>
+      <w:pPr>
+        <w:spacing w:line="360" w:lineRule="auto"/>
+        <w:rPr>
+          <w:rFonts w:asciiTheme="majorBidi" w:hAnsiTheme="majorBidi" w:cstheme="majorBidi"/>
+          <w:sz w:val="28"/>
+          <w:szCs w:val="28"/>
+        </w:rPr>
+      </w:pPr>
+    </w:p>
+    <w:p>
+      <w:pPr>
+        <w:spacing w:line="360" w:lineRule="auto"/>
+        <w:rPr>
+          <w:rFonts w:asciiTheme="majorBidi" w:hAnsiTheme="majorBidi" w:cstheme="majorBidi"/>
+          <w:sz w:val="28"/>
+          <w:szCs w:val="28"/>
+        </w:rPr>
+      </w:pPr>
+      <w:r>
+        <w:rPr>
+          <w:rFonts w:asciiTheme="majorBidi" w:hAnsiTheme="majorBidi" w:cstheme="majorBidi"/>
+          <w:sz w:val="28"/>
+          <w:szCs w:val="28"/>
+        </w:rPr>
+        <w:t xml:space="preserve">The common base circuit is generally only used in single stage amplifier circuits such as microphone pre-amplifier or radio frequency </w:t>
+      </w:r>
+      <w:proofErr w:type="gramStart"/>
+      <w:r>
+        <w:rPr>
+          <w:rFonts w:asciiTheme="majorBidi" w:hAnsiTheme="majorBidi" w:cstheme="majorBidi"/>
+          <w:sz w:val="28"/>
+          <w:szCs w:val="28"/>
+        </w:rPr>
+        <w:t xml:space="preserve">( </w:t>
+      </w:r>
+      <w:proofErr w:type="spellStart"/>
+      <w:r>
+        <w:rPr>
+          <w:rFonts w:asciiTheme="majorBidi" w:hAnsiTheme="majorBidi" w:cstheme="majorBidi"/>
+          <w:sz w:val="28"/>
+          <w:szCs w:val="28"/>
+        </w:rPr>
+        <w:t>Rƒ</w:t>
+      </w:r>
+      <w:proofErr w:type="spellEnd"/>
+      <w:proofErr w:type="gramEnd"/>
+      <w:r>
+        <w:rPr>
+          <w:rFonts w:asciiTheme="majorBidi" w:hAnsiTheme="majorBidi" w:cstheme="majorBidi"/>
+          <w:sz w:val="28"/>
+          <w:szCs w:val="28"/>
+        </w:rPr>
+        <w:t xml:space="preserve"> ) amplifiers due to its very good high frequency response.</w:t>
       </w:r>
     </w:p>
     <w:p>
@@ -4363,6 +5451,7 @@
           <w:rtl/>
           <w:lang w:bidi="ar-EG"/>
         </w:rPr>
+        <w:lastRenderedPageBreak/>
         <w:t xml:space="preserve">المراجع: </w:t>
       </w:r>
       <w:r>
@@ -4440,7 +5529,7 @@
       </w:pPr>
     </w:p>
     <w:sectPr>
-      <w:footerReference w:type="default" r:id="rId12"/>
+      <w:footerReference w:type="default" r:id="rId15"/>
       <w:type w:val="continuous"/>
       <w:pgSz w:w="12240" w:h="15840"/>
       <w:pgMar w:top="680" w:right="840" w:bottom="280" w:left="1420" w:header="720" w:footer="318" w:gutter="0"/>
@@ -4593,6 +5682,119 @@
 <file path=word/numbering.xml><?xml version="1.0" encoding="utf-8"?>
 <w:numbering xmlns:wpc="http://schemas.microsoft.com/office/word/2010/wordprocessingCanvas" xmlns:cx="http://schemas.microsoft.com/office/drawing/2014/chartex" xmlns:cx1="http://schemas.microsoft.com/office/drawing/2015/9/8/chartex" xmlns:cx2="http://schemas.microsoft.com/office/drawing/2015/10/21/chartex" xmlns:cx3="http://schemas.microsoft.com/office/drawing/2016/5/9/chartex" xmlns:cx4="http://schemas.microsoft.com/office/drawing/2016/5/10/chartex" xmlns:cx5="http://schemas.microsoft.com/office/drawing/2016/5/11/chartex" xmlns:cx6="http://schemas.microsoft.com/office/drawing/2016/5/12/chartex" xmlns:cx7="http://schemas.microsoft.com/office/drawing/2016/5/13/chartex" xmlns:cx8="http://schemas.microsoft.com/office/drawing/2016/5/14/chartex" xmlns:mc="http://schemas.openxmlformats.org/markup-compatibility/2006" xmlns:aink="http://schemas.microsoft.com/office/drawing/2016/ink" xmlns:am3d="http://schemas.microsoft.com/office/drawing/2017/model3d" xmlns:o="urn:schemas-microsoft-com:office:office" xmlns:r="http://schemas.openxmlformats.org/officeDocument/2006/relationships" xmlns:m="http://schemas.openxmlformats.org/officeDocument/2006/math" xmlns:v="urn:schemas-microsoft-com:vml" xmlns:wp14="http://schemas.microsoft.com/office/word/2010/wordprocessingDrawing" xmlns:wp="http://schemas.openxmlformats.org/drawingml/2006/wordprocessingDrawing" xmlns:w10="urn:schemas-microsoft-com:office:word" xmlns:w="http://schemas.openxmlformats.org/wordprocessingml/2006/main" xmlns:w14="http://schemas.microsoft.com/office/word/2010/wordml" xmlns:w15="http://schemas.microsoft.com/office/word/2012/wordml" xmlns:w16cid="http://schemas.microsoft.com/office/word/2016/wordml/cid" xmlns:w16se="http://schemas.microsoft.com/office/word/2015/wordml/symex" xmlns:wpg="http://schemas.microsoft.com/office/word/2010/wordprocessingGroup" xmlns:wpi="http://schemas.microsoft.com/office/word/2010/wordprocessingInk" xmlns:wne="http://schemas.microsoft.com/office/word/2006/wordml" xmlns:wps="http://schemas.microsoft.com/office/word/2010/wordprocessingShape" mc:Ignorable="w14 w15 w16se w16cid wp14">
   <w:abstractNum w:abstractNumId="0" w15:restartNumberingAfterBreak="0">
+    <w:nsid w:val="1C0A53DF"/>
+    <w:multiLevelType w:val="hybridMultilevel"/>
+    <w:tmpl w:val="E1F4040A"/>
+    <w:lvl w:ilvl="0" w:tplc="04090001">
+      <w:start w:val="1"/>
+      <w:numFmt w:val="bullet"/>
+      <w:lvlText w:val=""/>
+      <w:lvlJc w:val="left"/>
+      <w:pPr>
+        <w:ind w:left="720" w:hanging="360"/>
+      </w:pPr>
+      <w:rPr>
+        <w:rFonts w:ascii="Symbol" w:hAnsi="Symbol" w:hint="default"/>
+      </w:rPr>
+    </w:lvl>
+    <w:lvl w:ilvl="1" w:tplc="04090003" w:tentative="1">
+      <w:start w:val="1"/>
+      <w:numFmt w:val="bullet"/>
+      <w:lvlText w:val="o"/>
+      <w:lvlJc w:val="left"/>
+      <w:pPr>
+        <w:ind w:left="1440" w:hanging="360"/>
+      </w:pPr>
+      <w:rPr>
+        <w:rFonts w:ascii="Courier New" w:hAnsi="Courier New" w:cs="Courier New" w:hint="default"/>
+      </w:rPr>
+    </w:lvl>
+    <w:lvl w:ilvl="2" w:tplc="04090005" w:tentative="1">
+      <w:start w:val="1"/>
+      <w:numFmt w:val="bullet"/>
+      <w:lvlText w:val=""/>
+      <w:lvlJc w:val="left"/>
+      <w:pPr>
+        <w:ind w:left="2160" w:hanging="360"/>
+      </w:pPr>
+      <w:rPr>
+        <w:rFonts w:ascii="Wingdings" w:hAnsi="Wingdings" w:hint="default"/>
+      </w:rPr>
+    </w:lvl>
+    <w:lvl w:ilvl="3" w:tplc="04090001" w:tentative="1">
+      <w:start w:val="1"/>
+      <w:numFmt w:val="bullet"/>
+      <w:lvlText w:val=""/>
+      <w:lvlJc w:val="left"/>
+      <w:pPr>
+        <w:ind w:left="2880" w:hanging="360"/>
+      </w:pPr>
+      <w:rPr>
+        <w:rFonts w:ascii="Symbol" w:hAnsi="Symbol" w:hint="default"/>
+      </w:rPr>
+    </w:lvl>
+    <w:lvl w:ilvl="4" w:tplc="04090003" w:tentative="1">
+      <w:start w:val="1"/>
+      <w:numFmt w:val="bullet"/>
+      <w:lvlText w:val="o"/>
+      <w:lvlJc w:val="left"/>
+      <w:pPr>
+        <w:ind w:left="3600" w:hanging="360"/>
+      </w:pPr>
+      <w:rPr>
+        <w:rFonts w:ascii="Courier New" w:hAnsi="Courier New" w:cs="Courier New" w:hint="default"/>
+      </w:rPr>
+    </w:lvl>
+    <w:lvl w:ilvl="5" w:tplc="04090005" w:tentative="1">
+      <w:start w:val="1"/>
+      <w:numFmt w:val="bullet"/>
+      <w:lvlText w:val=""/>
+      <w:lvlJc w:val="left"/>
+      <w:pPr>
+        <w:ind w:left="4320" w:hanging="360"/>
+      </w:pPr>
+      <w:rPr>
+        <w:rFonts w:ascii="Wingdings" w:hAnsi="Wingdings" w:hint="default"/>
+      </w:rPr>
+    </w:lvl>
+    <w:lvl w:ilvl="6" w:tplc="04090001" w:tentative="1">
+      <w:start w:val="1"/>
+      <w:numFmt w:val="bullet"/>
+      <w:lvlText w:val=""/>
+      <w:lvlJc w:val="left"/>
+      <w:pPr>
+        <w:ind w:left="5040" w:hanging="360"/>
+      </w:pPr>
+      <w:rPr>
+        <w:rFonts w:ascii="Symbol" w:hAnsi="Symbol" w:hint="default"/>
+      </w:rPr>
+    </w:lvl>
+    <w:lvl w:ilvl="7" w:tplc="04090003" w:tentative="1">
+      <w:start w:val="1"/>
+      <w:numFmt w:val="bullet"/>
+      <w:lvlText w:val="o"/>
+      <w:lvlJc w:val="left"/>
+      <w:pPr>
+        <w:ind w:left="5760" w:hanging="360"/>
+      </w:pPr>
+      <w:rPr>
+        <w:rFonts w:ascii="Courier New" w:hAnsi="Courier New" w:cs="Courier New" w:hint="default"/>
+      </w:rPr>
+    </w:lvl>
+    <w:lvl w:ilvl="8" w:tplc="04090005" w:tentative="1">
+      <w:start w:val="1"/>
+      <w:numFmt w:val="bullet"/>
+      <w:lvlText w:val=""/>
+      <w:lvlJc w:val="left"/>
+      <w:pPr>
+        <w:ind w:left="6480" w:hanging="360"/>
+      </w:pPr>
+      <w:rPr>
+        <w:rFonts w:ascii="Wingdings" w:hAnsi="Wingdings" w:hint="default"/>
+      </w:rPr>
+    </w:lvl>
+  </w:abstractNum>
+  <w:abstractNum w:abstractNumId="1" w15:restartNumberingAfterBreak="0">
     <w:nsid w:val="52D9196C"/>
     <w:multiLevelType w:val="hybridMultilevel"/>
     <w:tmpl w:val="E818722A"/>
@@ -4679,6 +5881,9 @@
     </w:lvl>
   </w:abstractNum>
   <w:num w:numId="1">
+    <w:abstractNumId w:val="1"/>
+  </w:num>
+  <w:num w:numId="2">
     <w:abstractNumId w:val="0"/>
   </w:num>
 </w:numbering>
@@ -5091,6 +6296,7 @@
   <w:style w:type="character" w:default="1" w:styleId="DefaultParagraphFont">
     <w:name w:val="Default Paragraph Font"/>
     <w:uiPriority w:val="1"/>
+    <w:semiHidden/>
     <w:unhideWhenUsed/>
   </w:style>
   <w:style w:type="table" w:default="1" w:styleId="TableNormal">
@@ -5199,6 +6405,25 @@
     <w:rsid w:val="00003E62"/>
     <w:rPr>
       <w:rFonts w:ascii="PT Bold Heading" w:eastAsia="PT Bold Heading" w:hAnsi="PT Bold Heading" w:cs="PT Bold Heading"/>
+    </w:rPr>
+  </w:style>
+  <w:style w:type="paragraph" w:styleId="Caption">
+    <w:name w:val="caption"/>
+    <w:basedOn w:val="Normal"/>
+    <w:next w:val="Normal"/>
+    <w:uiPriority w:val="35"/>
+    <w:unhideWhenUsed/>
+    <w:qFormat/>
+    <w:rsid w:val="001D5D2B"/>
+    <w:pPr>
+      <w:spacing w:after="200"/>
+    </w:pPr>
+    <w:rPr>
+      <w:i/>
+      <w:iCs/>
+      <w:color w:val="1F497D" w:themeColor="text2"/>
+      <w:sz w:val="18"/>
+      <w:szCs w:val="18"/>
     </w:rPr>
   </w:style>
 </w:styles>
@@ -5488,6 +6713,21 @@
 </file>
 
 <file path=customXml/item1.xml><?xml version="1.0" encoding="utf-8"?>
+<p:properties xmlns:p="http://schemas.microsoft.com/office/2006/metadata/properties" xmlns:xsi="http://www.w3.org/2001/XMLSchema-instance" xmlns:pc="http://schemas.microsoft.com/office/infopath/2007/PartnerControls">
+  <documentManagement/>
+</p:properties>
+</file>
+
+<file path=customXml/item2.xml><?xml version="1.0" encoding="utf-8"?>
+<?mso-contentType ?>
+<FormTemplates xmlns="http://schemas.microsoft.com/sharepoint/v3/contenttype/forms">
+  <Display>DocumentLibraryForm</Display>
+  <Edit>DocumentLibraryForm</Edit>
+  <New>DocumentLibraryForm</New>
+</FormTemplates>
+</file>
+
+<file path=customXml/item3.xml><?xml version="1.0" encoding="utf-8"?>
 <ct:contentTypeSchema xmlns:ct="http://schemas.microsoft.com/office/2006/metadata/contentType" xmlns:ma="http://schemas.microsoft.com/office/2006/metadata/properties/metaAttributes" ct:_="" ma:_="" ma:contentTypeName="Document" ma:contentTypeID="0x0101007446C7DF8B188646972EFEA450A04E02" ma:contentTypeVersion="12" ma:contentTypeDescription="Create a new document." ma:contentTypeScope="" ma:versionID="6e37c2d1681efcd04044bc637588bcc6">
   <xsd:schema xmlns:xsd="http://www.w3.org/2001/XMLSchema" xmlns:xs="http://www.w3.org/2001/XMLSchema" xmlns:p="http://schemas.microsoft.com/office/2006/metadata/properties" xmlns:ns2="c68f3a0a-71a5-4cfb-8083-1e0ee836d608" xmlns:ns3="1e45aa5c-9b1d-40cc-8e6c-6a9a43b1445c" targetNamespace="http://schemas.microsoft.com/office/2006/metadata/properties" ma:root="true" ma:fieldsID="8cf748b33d112824c92657eba87c45cd" ns2:_="" ns3:_="">
     <xsd:import namespace="c68f3a0a-71a5-4cfb-8083-1e0ee836d608"/>
@@ -5704,22 +6944,28 @@
 </ct:contentTypeSchema>
 </file>
 
-<file path=customXml/item2.xml><?xml version="1.0" encoding="utf-8"?>
-<?mso-contentType ?>
-<FormTemplates xmlns="http://schemas.microsoft.com/sharepoint/v3/contenttype/forms">
-  <Display>DocumentLibraryForm</Display>
-  <Edit>DocumentLibraryForm</Edit>
-  <New>DocumentLibraryForm</New>
-</FormTemplates>
-</file>
-
-<file path=customXml/item3.xml><?xml version="1.0" encoding="utf-8"?>
-<p:properties xmlns:p="http://schemas.microsoft.com/office/2006/metadata/properties" xmlns:xsi="http://www.w3.org/2001/XMLSchema-instance" xmlns:pc="http://schemas.microsoft.com/office/infopath/2007/PartnerControls">
-  <documentManagement/>
-</p:properties>
+<file path=customXml/item4.xml><?xml version="1.0" encoding="utf-8"?>
+<b:Sources xmlns:b="http://schemas.openxmlformats.org/officeDocument/2006/bibliography" xmlns="http://schemas.openxmlformats.org/officeDocument/2006/bibliography" SelectedStyle="\APASixthEditionOfficeOnline.xsl" StyleName="APA" Version="6"/>
 </file>
 
 <file path=customXml/itemProps1.xml><?xml version="1.0" encoding="utf-8"?>
+<ds:datastoreItem xmlns:ds="http://schemas.openxmlformats.org/officeDocument/2006/customXml" ds:itemID="{6768C27E-39F4-4291-ADEA-B317150B7246}">
+  <ds:schemaRefs>
+    <ds:schemaRef ds:uri="http://schemas.microsoft.com/office/2006/metadata/properties"/>
+    <ds:schemaRef ds:uri="http://schemas.microsoft.com/office/infopath/2007/PartnerControls"/>
+  </ds:schemaRefs>
+</ds:datastoreItem>
+</file>
+
+<file path=customXml/itemProps2.xml><?xml version="1.0" encoding="utf-8"?>
+<ds:datastoreItem xmlns:ds="http://schemas.openxmlformats.org/officeDocument/2006/customXml" ds:itemID="{362FFC43-059C-4996-90AD-A4C1670AE316}">
+  <ds:schemaRefs>
+    <ds:schemaRef ds:uri="http://schemas.microsoft.com/sharepoint/v3/contenttype/forms"/>
+  </ds:schemaRefs>
+</ds:datastoreItem>
+</file>
+
+<file path=customXml/itemProps3.xml><?xml version="1.0" encoding="utf-8"?>
 <ds:datastoreItem xmlns:ds="http://schemas.openxmlformats.org/officeDocument/2006/customXml" ds:itemID="{E1FC1C26-8470-4907-9FF2-CAA888B48330}">
   <ds:schemaRefs>
     <ds:schemaRef ds:uri="http://schemas.microsoft.com/office/2006/metadata/contentType"/>
@@ -5738,19 +6984,10 @@
 </ds:datastoreItem>
 </file>
 
-<file path=customXml/itemProps2.xml><?xml version="1.0" encoding="utf-8"?>
-<ds:datastoreItem xmlns:ds="http://schemas.openxmlformats.org/officeDocument/2006/customXml" ds:itemID="{362FFC43-059C-4996-90AD-A4C1670AE316}">
+<file path=customXml/itemProps4.xml><?xml version="1.0" encoding="utf-8"?>
+<ds:datastoreItem xmlns:ds="http://schemas.openxmlformats.org/officeDocument/2006/customXml" ds:itemID="{7ED389DD-06F3-48BA-8A07-5B4589600F38}">
   <ds:schemaRefs>
-    <ds:schemaRef ds:uri="http://schemas.microsoft.com/sharepoint/v3/contenttype/forms"/>
-  </ds:schemaRefs>
-</ds:datastoreItem>
-</file>
-
-<file path=customXml/itemProps3.xml><?xml version="1.0" encoding="utf-8"?>
-<ds:datastoreItem xmlns:ds="http://schemas.openxmlformats.org/officeDocument/2006/customXml" ds:itemID="{6768C27E-39F4-4291-ADEA-B317150B7246}">
-  <ds:schemaRefs>
-    <ds:schemaRef ds:uri="http://schemas.microsoft.com/office/2006/metadata/properties"/>
-    <ds:schemaRef ds:uri="http://schemas.microsoft.com/office/infopath/2007/PartnerControls"/>
+    <ds:schemaRef ds:uri="http://schemas.openxmlformats.org/officeDocument/2006/bibliography"/>
   </ds:schemaRefs>
 </ds:datastoreItem>
 </file>
</xml_diff>